<commit_message>
Fix: Sync mobile_gerant variable and refine UI
</commit_message>
<xml_diff>
--- a/backend/templates/MODEL ENTREPRISE.docx
+++ b/backend/templates/MODEL ENTREPRISE.docx
@@ -611,130 +611,148 @@
           <w:rFonts w:asciiTheme="majorHAnsi" w:hAnsiTheme="majorHAnsi"/>
           <w:sz w:val="20"/>
         </w:rPr>
-        <w:t>}</w:t>
+        <w:t xml:space="preserve">} </w:t>
+      </w:r>
+      <w:r>
+        <w:rPr>
+          <w:rFonts w:asciiTheme="majorHAnsi" w:hAnsiTheme="majorHAnsi"/>
+          <w:b/>
+          <w:bCs/>
+          <w:sz w:val="20"/>
+        </w:rPr>
+        <w:t>Par</w:t>
       </w:r>
       <w:r>
         <w:rPr>
           <w:rFonts w:asciiTheme="majorHAnsi" w:hAnsiTheme="majorHAnsi"/>
           <w:sz w:val="20"/>
         </w:rPr>
-        <w:t xml:space="preserve"> </w:t>
-      </w:r>
-      <w:r>
-        <w:rPr>
-          <w:rFonts w:asciiTheme="majorHAnsi" w:hAnsiTheme="majorHAnsi"/>
-          <w:b/>
-          <w:bCs/>
-          <w:sz w:val="20"/>
-        </w:rPr>
-        <w:t>Par</w:t>
-      </w:r>
+        <w:t> : {</w:t>
+      </w:r>
+      <w:proofErr w:type="spellStart"/>
       <w:r>
         <w:rPr>
           <w:rFonts w:asciiTheme="majorHAnsi" w:hAnsiTheme="majorHAnsi"/>
           <w:sz w:val="20"/>
         </w:rPr>
-        <w:t xml:space="preserve"> : </w:t>
-      </w:r>
+        <w:t>authority_gerant</w:t>
+      </w:r>
+      <w:proofErr w:type="spellEnd"/>
       <w:r>
         <w:rPr>
           <w:rFonts w:asciiTheme="majorHAnsi" w:hAnsiTheme="majorHAnsi"/>
           <w:sz w:val="20"/>
         </w:rPr>
-        <w:t>{</w:t>
-      </w:r>
-      <w:proofErr w:type="spellStart"/>
-      <w:r>
+        <w:t>}</w:t>
+      </w:r>
+    </w:p>
+    <w:p>
+      <w:pPr>
+        <w:spacing w:after="0"/>
         <w:rPr>
           <w:rFonts w:asciiTheme="majorHAnsi" w:hAnsiTheme="majorHAnsi"/>
           <w:sz w:val="20"/>
         </w:rPr>
-        <w:t>authority</w:t>
+      </w:pPr>
+      <w:r>
+        <w:rPr>
+          <w:rFonts w:asciiTheme="majorHAnsi" w:hAnsiTheme="majorHAnsi"/>
+          <w:b/>
+          <w:sz w:val="20"/>
+        </w:rPr>
+        <w:t>N°</w:t>
       </w:r>
       <w:r>
         <w:rPr>
           <w:rFonts w:asciiTheme="majorHAnsi" w:hAnsiTheme="majorHAnsi"/>
           <w:sz w:val="20"/>
         </w:rPr>
-        <w:t>_gerant</w:t>
-      </w:r>
-      <w:proofErr w:type="spellEnd"/>
+        <w:t xml:space="preserve"> </w:t>
+      </w:r>
+      <w:r>
+        <w:rPr>
+          <w:rFonts w:asciiTheme="majorHAnsi" w:hAnsiTheme="majorHAnsi"/>
+          <w:b/>
+          <w:sz w:val="20"/>
+        </w:rPr>
+        <w:t>TELEPHONE/ MOBILE</w:t>
+      </w:r>
       <w:r>
         <w:rPr>
           <w:rFonts w:asciiTheme="majorHAnsi" w:hAnsiTheme="majorHAnsi"/>
           <w:sz w:val="20"/>
         </w:rPr>
-        <w:t>}</w:t>
-      </w:r>
-    </w:p>
-    <w:p>
-      <w:pPr>
-        <w:spacing w:after="0"/>
+        <w:t xml:space="preserve"> : </w:t>
+      </w:r>
+      <w:r>
         <w:rPr>
           <w:rFonts w:asciiTheme="majorHAnsi" w:hAnsiTheme="majorHAnsi"/>
           <w:sz w:val="20"/>
         </w:rPr>
-      </w:pPr>
-      <w:r>
-        <w:rPr>
-          <w:rFonts w:asciiTheme="majorHAnsi" w:hAnsiTheme="majorHAnsi"/>
-          <w:b/>
-          <w:sz w:val="20"/>
-        </w:rPr>
-        <w:t>N°</w:t>
-      </w:r>
+        <w:t>{</w:t>
+      </w:r>
+      <w:proofErr w:type="spellStart"/>
       <w:r>
         <w:rPr>
           <w:rFonts w:asciiTheme="majorHAnsi" w:hAnsiTheme="majorHAnsi"/>
           <w:sz w:val="20"/>
         </w:rPr>
-        <w:t xml:space="preserve"> </w:t>
-      </w:r>
-      <w:r>
-        <w:rPr>
-          <w:rFonts w:asciiTheme="majorHAnsi" w:hAnsiTheme="majorHAnsi"/>
-          <w:b/>
-          <w:sz w:val="20"/>
-        </w:rPr>
-        <w:t>TELEPHONE/ MOBILE</w:t>
+        <w:t>mobile</w:t>
       </w:r>
       <w:r>
         <w:rPr>
           <w:rFonts w:asciiTheme="majorHAnsi" w:hAnsiTheme="majorHAnsi"/>
           <w:sz w:val="20"/>
         </w:rPr>
-        <w:t xml:space="preserve"> : </w:t>
+        <w:t>_</w:t>
       </w:r>
       <w:r>
         <w:rPr>
           <w:rFonts w:asciiTheme="majorHAnsi" w:hAnsiTheme="majorHAnsi"/>
           <w:sz w:val="20"/>
         </w:rPr>
-        <w:t>{</w:t>
-      </w:r>
+        <w:t>gerant</w:t>
+      </w:r>
+      <w:proofErr w:type="spellEnd"/>
       <w:r>
         <w:rPr>
           <w:rFonts w:asciiTheme="majorHAnsi" w:hAnsiTheme="majorHAnsi"/>
           <w:sz w:val="20"/>
         </w:rPr>
-        <w:t xml:space="preserve">mobile </w:t>
-      </w:r>
-      <w:proofErr w:type="spellStart"/>
+        <w:t>}</w:t>
+      </w:r>
       <w:r>
         <w:rPr>
           <w:rFonts w:asciiTheme="majorHAnsi" w:hAnsiTheme="majorHAnsi"/>
           <w:sz w:val="20"/>
         </w:rPr>
-        <w:t>gerant</w:t>
-      </w:r>
-      <w:proofErr w:type="spellEnd"/>
+        <w:t xml:space="preserve"> </w:t>
+      </w:r>
+      <w:proofErr w:type="gramStart"/>
+      <w:r>
+        <w:rPr>
+          <w:rFonts w:asciiTheme="majorHAnsi" w:hAnsiTheme="majorHAnsi"/>
+          <w:b/>
+          <w:sz w:val="20"/>
+        </w:rPr>
+        <w:t>E-</w:t>
+      </w:r>
+      <w:r>
+        <w:rPr>
+          <w:rFonts w:asciiTheme="majorHAnsi" w:hAnsiTheme="majorHAnsi"/>
+          <w:b/>
+          <w:sz w:val="20"/>
+        </w:rPr>
+        <w:t>MAIL</w:t>
+      </w:r>
       <w:r>
         <w:rPr>
           <w:rFonts w:asciiTheme="majorHAnsi" w:hAnsiTheme="majorHAnsi"/>
           <w:sz w:val="20"/>
         </w:rPr>
-        <w:t>}</w:t>
-      </w:r>
+        <w:t>:</w:t>
+      </w:r>
+      <w:proofErr w:type="gramEnd"/>
       <w:r>
         <w:rPr>
           <w:rFonts w:asciiTheme="majorHAnsi" w:hAnsiTheme="majorHAnsi"/>
@@ -742,58 +760,12 @@
         </w:rPr>
         <w:t xml:space="preserve"> </w:t>
       </w:r>
-      <w:proofErr w:type="gramStart"/>
-      <w:r>
-        <w:rPr>
-          <w:rFonts w:asciiTheme="majorHAnsi" w:hAnsiTheme="majorHAnsi"/>
-          <w:b/>
-          <w:sz w:val="20"/>
-        </w:rPr>
-        <w:t>E-</w:t>
-      </w:r>
-      <w:r>
-        <w:rPr>
-          <w:rFonts w:asciiTheme="majorHAnsi" w:hAnsiTheme="majorHAnsi"/>
-          <w:b/>
-          <w:sz w:val="20"/>
-        </w:rPr>
-        <w:t>MAIL</w:t>
-      </w:r>
       <w:r>
         <w:rPr>
           <w:rFonts w:asciiTheme="majorHAnsi" w:hAnsiTheme="majorHAnsi"/>
           <w:sz w:val="20"/>
         </w:rPr>
-        <w:t>:</w:t>
-      </w:r>
-      <w:proofErr w:type="gramEnd"/>
-      <w:r>
-        <w:rPr>
-          <w:rFonts w:asciiTheme="majorHAnsi" w:hAnsiTheme="majorHAnsi"/>
-          <w:sz w:val="20"/>
-        </w:rPr>
-        <w:t xml:space="preserve"> </w:t>
-      </w:r>
-      <w:r>
-        <w:rPr>
-          <w:rFonts w:asciiTheme="majorHAnsi" w:hAnsiTheme="majorHAnsi"/>
-          <w:sz w:val="20"/>
-        </w:rPr>
-        <w:t>{</w:t>
-      </w:r>
-      <w:r>
-        <w:rPr>
-          <w:rFonts w:asciiTheme="majorHAnsi" w:hAnsiTheme="majorHAnsi"/>
-          <w:sz w:val="20"/>
-        </w:rPr>
-        <w:t>mail</w:t>
-      </w:r>
-      <w:r>
-        <w:rPr>
-          <w:rFonts w:asciiTheme="majorHAnsi" w:hAnsiTheme="majorHAnsi"/>
-          <w:sz w:val="20"/>
-        </w:rPr>
-        <w:t>}</w:t>
+        <w:t>{mail}</w:t>
       </w:r>
     </w:p>
     <w:p>
@@ -12930,34 +12902,6 @@
         <w:rPr>
           <w:rFonts w:asciiTheme="majorHAnsi" w:hAnsiTheme="majorHAnsi" w:cs="Courier New"/>
           <w:color w:val="000000"/>
-          <w:sz w:val="20"/>
-          <w:szCs w:val="16"/>
-        </w:rPr>
-      </w:pPr>
-    </w:p>
-    <w:p>
-      <w:pPr>
-        <w:autoSpaceDE w:val="0"/>
-        <w:autoSpaceDN w:val="0"/>
-        <w:adjustRightInd w:val="0"/>
-        <w:spacing w:after="0" w:line="240" w:lineRule="auto"/>
-        <w:rPr>
-          <w:rFonts w:asciiTheme="majorHAnsi" w:hAnsiTheme="majorHAnsi" w:cs="Courier New"/>
-          <w:color w:val="000000"/>
-          <w:sz w:val="20"/>
-          <w:szCs w:val="16"/>
-        </w:rPr>
-      </w:pPr>
-    </w:p>
-    <w:p>
-      <w:pPr>
-        <w:autoSpaceDE w:val="0"/>
-        <w:autoSpaceDN w:val="0"/>
-        <w:adjustRightInd w:val="0"/>
-        <w:spacing w:after="0" w:line="240" w:lineRule="auto"/>
-        <w:rPr>
-          <w:rFonts w:asciiTheme="majorHAnsi" w:hAnsiTheme="majorHAnsi" w:cs="Courier New"/>
-          <w:color w:val="000000"/>
           <w:sz w:val="16"/>
           <w:szCs w:val="16"/>
         </w:rPr>
@@ -13676,32 +13620,38 @@
           <w:sz w:val="24"/>
           <w:szCs w:val="24"/>
         </w:rPr>
-        <w:t xml:space="preserve">N° Mobile : </w:t>
-      </w:r>
-      <w:r>
-        <w:rPr>
-          <w:rFonts w:asciiTheme="majorHAnsi" w:hAnsiTheme="majorHAnsi" w:cs="Courier New"/>
-          <w:color w:val="000000"/>
-          <w:sz w:val="24"/>
-          <w:szCs w:val="24"/>
-        </w:rPr>
-        <w:t xml:space="preserve">{mobile </w:t>
+        <w:t>N° Mobile </w:t>
+      </w:r>
+      <w:r>
+        <w:rPr>
+          <w:rFonts w:asciiTheme="majorHAnsi" w:hAnsiTheme="majorHAnsi" w:cs="Courier New"/>
+          <w:color w:val="000000"/>
+          <w:sz w:val="24"/>
+          <w:szCs w:val="24"/>
+        </w:rPr>
+        <w:t xml:space="preserve">: </w:t>
+      </w:r>
+      <w:r>
+        <w:rPr>
+          <w:rFonts w:asciiTheme="majorHAnsi" w:hAnsiTheme="majorHAnsi"/>
+          <w:sz w:val="24"/>
+          <w:szCs w:val="24"/>
+        </w:rPr>
+        <w:t>{</w:t>
       </w:r>
       <w:proofErr w:type="spellStart"/>
       <w:r>
         <w:rPr>
-          <w:rFonts w:asciiTheme="majorHAnsi" w:hAnsiTheme="majorHAnsi" w:cs="Courier New"/>
-          <w:color w:val="000000"/>
-          <w:sz w:val="24"/>
-          <w:szCs w:val="24"/>
-        </w:rPr>
-        <w:t>gerant</w:t>
+          <w:rFonts w:asciiTheme="majorHAnsi" w:hAnsiTheme="majorHAnsi"/>
+          <w:sz w:val="24"/>
+          <w:szCs w:val="24"/>
+        </w:rPr>
+        <w:t>mobile_gerant</w:t>
       </w:r>
       <w:proofErr w:type="spellEnd"/>
       <w:r>
         <w:rPr>
-          <w:rFonts w:asciiTheme="majorHAnsi" w:hAnsiTheme="majorHAnsi" w:cs="Courier New"/>
-          <w:color w:val="000000"/>
+          <w:rFonts w:asciiTheme="majorHAnsi" w:hAnsiTheme="majorHAnsi"/>
           <w:sz w:val="24"/>
           <w:szCs w:val="24"/>
         </w:rPr>
@@ -13781,6 +13731,8 @@
           <w:szCs w:val="24"/>
         </w:rPr>
       </w:pPr>
+      <w:bookmarkStart w:id="0" w:name="_GoBack"/>
+      <w:bookmarkEnd w:id="0"/>
     </w:p>
     <w:p>
       <w:pPr>
@@ -15558,21 +15510,36 @@
           <w:color w:val="000000"/>
           <w:sz w:val="24"/>
           <w:szCs w:val="24"/>
-        </w:rPr>
-      </w:pPr>
-      <w:r>
-        <w:rPr>
-          <w:rFonts w:asciiTheme="majorHAnsi" w:hAnsiTheme="majorHAnsi" w:cs="Courier New"/>
-          <w:color w:val="000000"/>
-          <w:sz w:val="24"/>
-          <w:szCs w:val="24"/>
-        </w:rPr>
-        <w:t xml:space="preserve">Par : </w:t>
+          <w:lang w:val="en-US"/>
+        </w:rPr>
+      </w:pPr>
+      <w:proofErr w:type="gramStart"/>
+      <w:r>
+        <w:rPr>
+          <w:rFonts w:asciiTheme="majorHAnsi" w:hAnsiTheme="majorHAnsi" w:cs="Courier New"/>
+          <w:color w:val="000000"/>
+          <w:sz w:val="24"/>
+          <w:szCs w:val="24"/>
+          <w:lang w:val="en-US"/>
+        </w:rPr>
+        <w:t>Par :</w:t>
+      </w:r>
+      <w:proofErr w:type="gramEnd"/>
+      <w:r>
+        <w:rPr>
+          <w:rFonts w:asciiTheme="majorHAnsi" w:hAnsiTheme="majorHAnsi" w:cs="Courier New"/>
+          <w:color w:val="000000"/>
+          <w:sz w:val="24"/>
+          <w:szCs w:val="24"/>
+          <w:lang w:val="en-US"/>
+        </w:rPr>
+        <w:t xml:space="preserve"> </w:t>
       </w:r>
       <w:r>
         <w:rPr>
           <w:rFonts w:asciiTheme="majorHAnsi" w:hAnsiTheme="majorHAnsi"/>
           <w:sz w:val="20"/>
+          <w:lang w:val="en-US"/>
         </w:rPr>
         <w:t>{</w:t>
       </w:r>
@@ -15581,6 +15548,7 @@
         <w:rPr>
           <w:rFonts w:asciiTheme="majorHAnsi" w:hAnsiTheme="majorHAnsi"/>
           <w:sz w:val="20"/>
+          <w:lang w:val="en-US"/>
         </w:rPr>
         <w:t>authority_gerant</w:t>
       </w:r>
@@ -15589,6 +15557,7 @@
         <w:rPr>
           <w:rFonts w:asciiTheme="majorHAnsi" w:hAnsiTheme="majorHAnsi"/>
           <w:sz w:val="20"/>
+          <w:lang w:val="en-US"/>
         </w:rPr>
         <w:t>}</w:t>
       </w:r>
@@ -15604,132 +15573,142 @@
           <w:color w:val="000000"/>
           <w:sz w:val="24"/>
           <w:szCs w:val="24"/>
-        </w:rPr>
-      </w:pPr>
-    </w:p>
-    <w:p>
-      <w:pPr>
-        <w:autoSpaceDE w:val="0"/>
-        <w:autoSpaceDN w:val="0"/>
-        <w:adjustRightInd w:val="0"/>
-        <w:spacing w:after="0" w:line="240" w:lineRule="auto"/>
-        <w:rPr>
-          <w:rFonts w:asciiTheme="majorHAnsi" w:hAnsiTheme="majorHAnsi" w:cs="Courier New"/>
-          <w:color w:val="000000"/>
-          <w:sz w:val="24"/>
-          <w:szCs w:val="24"/>
-        </w:rPr>
-      </w:pPr>
-    </w:p>
-    <w:p>
-      <w:pPr>
-        <w:autoSpaceDE w:val="0"/>
-        <w:autoSpaceDN w:val="0"/>
-        <w:adjustRightInd w:val="0"/>
-        <w:spacing w:after="0" w:line="240" w:lineRule="auto"/>
-        <w:rPr>
-          <w:rFonts w:asciiTheme="majorHAnsi" w:hAnsiTheme="majorHAnsi" w:cs="Courier New"/>
-          <w:color w:val="000000"/>
-          <w:sz w:val="24"/>
-          <w:szCs w:val="24"/>
-        </w:rPr>
-      </w:pPr>
-    </w:p>
-    <w:p>
-      <w:pPr>
-        <w:autoSpaceDE w:val="0"/>
-        <w:autoSpaceDN w:val="0"/>
-        <w:adjustRightInd w:val="0"/>
-        <w:spacing w:after="0" w:line="240" w:lineRule="auto"/>
-        <w:rPr>
-          <w:rFonts w:asciiTheme="majorHAnsi" w:hAnsiTheme="majorHAnsi" w:cs="Courier New"/>
-          <w:color w:val="000000"/>
-          <w:sz w:val="24"/>
-          <w:szCs w:val="24"/>
-        </w:rPr>
-      </w:pPr>
-    </w:p>
-    <w:p>
-      <w:pPr>
-        <w:autoSpaceDE w:val="0"/>
-        <w:autoSpaceDN w:val="0"/>
-        <w:adjustRightInd w:val="0"/>
-        <w:spacing w:after="0" w:line="240" w:lineRule="auto"/>
-        <w:rPr>
-          <w:rFonts w:asciiTheme="majorHAnsi" w:hAnsiTheme="majorHAnsi" w:cs="Courier New"/>
-          <w:color w:val="000000"/>
-          <w:sz w:val="24"/>
-          <w:szCs w:val="24"/>
-        </w:rPr>
-      </w:pPr>
-    </w:p>
-    <w:p>
-      <w:pPr>
-        <w:autoSpaceDE w:val="0"/>
-        <w:autoSpaceDN w:val="0"/>
-        <w:adjustRightInd w:val="0"/>
-        <w:spacing w:after="0" w:line="240" w:lineRule="auto"/>
-        <w:rPr>
-          <w:rFonts w:asciiTheme="majorHAnsi" w:hAnsiTheme="majorHAnsi" w:cs="Courier New"/>
-          <w:color w:val="000000"/>
-          <w:sz w:val="24"/>
-          <w:szCs w:val="24"/>
-        </w:rPr>
-      </w:pPr>
-    </w:p>
-    <w:p>
-      <w:pPr>
-        <w:autoSpaceDE w:val="0"/>
-        <w:autoSpaceDN w:val="0"/>
-        <w:adjustRightInd w:val="0"/>
-        <w:spacing w:after="0" w:line="240" w:lineRule="auto"/>
-        <w:rPr>
-          <w:rFonts w:asciiTheme="majorHAnsi" w:hAnsiTheme="majorHAnsi" w:cs="Courier New"/>
-          <w:color w:val="000000"/>
-          <w:sz w:val="24"/>
-          <w:szCs w:val="24"/>
-        </w:rPr>
-      </w:pPr>
-    </w:p>
-    <w:p>
-      <w:pPr>
-        <w:autoSpaceDE w:val="0"/>
-        <w:autoSpaceDN w:val="0"/>
-        <w:adjustRightInd w:val="0"/>
-        <w:spacing w:after="0" w:line="240" w:lineRule="auto"/>
-        <w:rPr>
-          <w:rFonts w:asciiTheme="majorHAnsi" w:hAnsiTheme="majorHAnsi" w:cs="Courier New"/>
-          <w:color w:val="000000"/>
-          <w:sz w:val="24"/>
-          <w:szCs w:val="24"/>
-        </w:rPr>
-      </w:pPr>
-    </w:p>
-    <w:p>
-      <w:pPr>
-        <w:autoSpaceDE w:val="0"/>
-        <w:autoSpaceDN w:val="0"/>
-        <w:adjustRightInd w:val="0"/>
-        <w:spacing w:after="0" w:line="240" w:lineRule="auto"/>
-        <w:rPr>
-          <w:rFonts w:asciiTheme="majorHAnsi" w:hAnsiTheme="majorHAnsi" w:cs="Courier New"/>
-          <w:color w:val="000000"/>
-          <w:sz w:val="24"/>
-          <w:szCs w:val="24"/>
-        </w:rPr>
-      </w:pPr>
-    </w:p>
-    <w:p>
-      <w:pPr>
-        <w:autoSpaceDE w:val="0"/>
-        <w:autoSpaceDN w:val="0"/>
-        <w:adjustRightInd w:val="0"/>
-        <w:spacing w:after="0" w:line="240" w:lineRule="auto"/>
-        <w:rPr>
-          <w:rFonts w:asciiTheme="majorHAnsi" w:hAnsiTheme="majorHAnsi" w:cs="Courier New"/>
-          <w:color w:val="000000"/>
-          <w:sz w:val="24"/>
-          <w:szCs w:val="24"/>
+          <w:lang w:val="en-US"/>
+        </w:rPr>
+      </w:pPr>
+    </w:p>
+    <w:p>
+      <w:pPr>
+        <w:autoSpaceDE w:val="0"/>
+        <w:autoSpaceDN w:val="0"/>
+        <w:adjustRightInd w:val="0"/>
+        <w:spacing w:after="0" w:line="240" w:lineRule="auto"/>
+        <w:rPr>
+          <w:rFonts w:asciiTheme="majorHAnsi" w:hAnsiTheme="majorHAnsi" w:cs="Courier New"/>
+          <w:color w:val="000000"/>
+          <w:sz w:val="24"/>
+          <w:szCs w:val="24"/>
+          <w:lang w:val="en-US"/>
+        </w:rPr>
+      </w:pPr>
+    </w:p>
+    <w:p>
+      <w:pPr>
+        <w:autoSpaceDE w:val="0"/>
+        <w:autoSpaceDN w:val="0"/>
+        <w:adjustRightInd w:val="0"/>
+        <w:spacing w:after="0" w:line="240" w:lineRule="auto"/>
+        <w:rPr>
+          <w:rFonts w:asciiTheme="majorHAnsi" w:hAnsiTheme="majorHAnsi" w:cs="Courier New"/>
+          <w:color w:val="000000"/>
+          <w:sz w:val="24"/>
+          <w:szCs w:val="24"/>
+          <w:lang w:val="en-US"/>
+        </w:rPr>
+      </w:pPr>
+    </w:p>
+    <w:p>
+      <w:pPr>
+        <w:autoSpaceDE w:val="0"/>
+        <w:autoSpaceDN w:val="0"/>
+        <w:adjustRightInd w:val="0"/>
+        <w:spacing w:after="0" w:line="240" w:lineRule="auto"/>
+        <w:rPr>
+          <w:rFonts w:asciiTheme="majorHAnsi" w:hAnsiTheme="majorHAnsi" w:cs="Courier New"/>
+          <w:color w:val="000000"/>
+          <w:sz w:val="24"/>
+          <w:szCs w:val="24"/>
+          <w:lang w:val="en-US"/>
+        </w:rPr>
+      </w:pPr>
+    </w:p>
+    <w:p>
+      <w:pPr>
+        <w:autoSpaceDE w:val="0"/>
+        <w:autoSpaceDN w:val="0"/>
+        <w:adjustRightInd w:val="0"/>
+        <w:spacing w:after="0" w:line="240" w:lineRule="auto"/>
+        <w:rPr>
+          <w:rFonts w:asciiTheme="majorHAnsi" w:hAnsiTheme="majorHAnsi" w:cs="Courier New"/>
+          <w:color w:val="000000"/>
+          <w:sz w:val="24"/>
+          <w:szCs w:val="24"/>
+          <w:lang w:val="en-US"/>
+        </w:rPr>
+      </w:pPr>
+    </w:p>
+    <w:p>
+      <w:pPr>
+        <w:autoSpaceDE w:val="0"/>
+        <w:autoSpaceDN w:val="0"/>
+        <w:adjustRightInd w:val="0"/>
+        <w:spacing w:after="0" w:line="240" w:lineRule="auto"/>
+        <w:rPr>
+          <w:rFonts w:asciiTheme="majorHAnsi" w:hAnsiTheme="majorHAnsi" w:cs="Courier New"/>
+          <w:color w:val="000000"/>
+          <w:sz w:val="24"/>
+          <w:szCs w:val="24"/>
+          <w:lang w:val="en-US"/>
+        </w:rPr>
+      </w:pPr>
+    </w:p>
+    <w:p>
+      <w:pPr>
+        <w:autoSpaceDE w:val="0"/>
+        <w:autoSpaceDN w:val="0"/>
+        <w:adjustRightInd w:val="0"/>
+        <w:spacing w:after="0" w:line="240" w:lineRule="auto"/>
+        <w:rPr>
+          <w:rFonts w:asciiTheme="majorHAnsi" w:hAnsiTheme="majorHAnsi" w:cs="Courier New"/>
+          <w:color w:val="000000"/>
+          <w:sz w:val="24"/>
+          <w:szCs w:val="24"/>
+          <w:lang w:val="en-US"/>
+        </w:rPr>
+      </w:pPr>
+    </w:p>
+    <w:p>
+      <w:pPr>
+        <w:autoSpaceDE w:val="0"/>
+        <w:autoSpaceDN w:val="0"/>
+        <w:adjustRightInd w:val="0"/>
+        <w:spacing w:after="0" w:line="240" w:lineRule="auto"/>
+        <w:rPr>
+          <w:rFonts w:asciiTheme="majorHAnsi" w:hAnsiTheme="majorHAnsi" w:cs="Courier New"/>
+          <w:color w:val="000000"/>
+          <w:sz w:val="24"/>
+          <w:szCs w:val="24"/>
+          <w:lang w:val="en-US"/>
+        </w:rPr>
+      </w:pPr>
+    </w:p>
+    <w:p>
+      <w:pPr>
+        <w:autoSpaceDE w:val="0"/>
+        <w:autoSpaceDN w:val="0"/>
+        <w:adjustRightInd w:val="0"/>
+        <w:spacing w:after="0" w:line="240" w:lineRule="auto"/>
+        <w:rPr>
+          <w:rFonts w:asciiTheme="majorHAnsi" w:hAnsiTheme="majorHAnsi" w:cs="Courier New"/>
+          <w:color w:val="000000"/>
+          <w:sz w:val="24"/>
+          <w:szCs w:val="24"/>
+          <w:lang w:val="en-US"/>
+        </w:rPr>
+      </w:pPr>
+    </w:p>
+    <w:p>
+      <w:pPr>
+        <w:autoSpaceDE w:val="0"/>
+        <w:autoSpaceDN w:val="0"/>
+        <w:adjustRightInd w:val="0"/>
+        <w:spacing w:after="0" w:line="240" w:lineRule="auto"/>
+        <w:rPr>
+          <w:rFonts w:asciiTheme="majorHAnsi" w:hAnsiTheme="majorHAnsi" w:cs="Courier New"/>
+          <w:color w:val="000000"/>
+          <w:sz w:val="24"/>
+          <w:szCs w:val="24"/>
+          <w:lang w:val="en-US"/>
         </w:rPr>
       </w:pPr>
     </w:p>
@@ -15747,6 +15726,7 @@
           <w:color w:val="000000"/>
           <w:sz w:val="32"/>
           <w:szCs w:val="32"/>
+          <w:lang w:val="en-US"/>
         </w:rPr>
       </w:pPr>
       <w:r>
@@ -15757,47 +15737,73 @@
           <w:color w:val="000000"/>
           <w:sz w:val="32"/>
           <w:szCs w:val="32"/>
-        </w:rPr>
-        <w:t>P.V D’installation</w:t>
-      </w:r>
-    </w:p>
-    <w:p>
-      <w:pPr>
-        <w:autoSpaceDE w:val="0"/>
-        <w:autoSpaceDN w:val="0"/>
-        <w:adjustRightInd w:val="0"/>
-        <w:spacing w:after="0" w:line="240" w:lineRule="auto"/>
-        <w:rPr>
-          <w:rFonts w:asciiTheme="majorHAnsi" w:hAnsiTheme="majorHAnsi" w:cs="Courier New"/>
-          <w:color w:val="000000"/>
-          <w:sz w:val="24"/>
-          <w:szCs w:val="24"/>
-        </w:rPr>
-      </w:pPr>
-    </w:p>
-    <w:p>
-      <w:pPr>
-        <w:autoSpaceDE w:val="0"/>
-        <w:autoSpaceDN w:val="0"/>
-        <w:adjustRightInd w:val="0"/>
-        <w:spacing w:after="0" w:line="240" w:lineRule="auto"/>
+          <w:lang w:val="en-US"/>
+        </w:rPr>
+        <w:lastRenderedPageBreak/>
+        <w:t xml:space="preserve">P.V </w:t>
+      </w:r>
+      <w:proofErr w:type="spellStart"/>
+      <w:r>
         <w:rPr>
           <w:rFonts w:asciiTheme="majorHAnsi" w:hAnsiTheme="majorHAnsi" w:cs="Courier New"/>
           <w:b/>
           <w:bCs/>
           <w:color w:val="000000"/>
-          <w:sz w:val="24"/>
-          <w:szCs w:val="24"/>
-        </w:rPr>
-      </w:pPr>
-      <w:r>
-        <w:rPr>
-          <w:rFonts w:asciiTheme="majorHAnsi" w:hAnsiTheme="majorHAnsi" w:cs="Courier New"/>
-          <w:color w:val="000000"/>
-          <w:sz w:val="24"/>
-          <w:szCs w:val="24"/>
+          <w:sz w:val="32"/>
+          <w:szCs w:val="32"/>
+          <w:lang w:val="en-US"/>
+        </w:rPr>
+        <w:t>D’installation</w:t>
+      </w:r>
+      <w:proofErr w:type="spellEnd"/>
+    </w:p>
+    <w:p>
+      <w:pPr>
+        <w:autoSpaceDE w:val="0"/>
+        <w:autoSpaceDN w:val="0"/>
+        <w:adjustRightInd w:val="0"/>
+        <w:spacing w:after="0" w:line="240" w:lineRule="auto"/>
+        <w:rPr>
+          <w:rFonts w:asciiTheme="majorHAnsi" w:hAnsiTheme="majorHAnsi" w:cs="Courier New"/>
+          <w:color w:val="000000"/>
+          <w:sz w:val="24"/>
+          <w:szCs w:val="24"/>
+          <w:lang w:val="en-US"/>
+        </w:rPr>
+      </w:pPr>
+    </w:p>
+    <w:p>
+      <w:pPr>
+        <w:autoSpaceDE w:val="0"/>
+        <w:autoSpaceDN w:val="0"/>
+        <w:adjustRightInd w:val="0"/>
+        <w:spacing w:after="0" w:line="240" w:lineRule="auto"/>
+        <w:rPr>
+          <w:rFonts w:asciiTheme="majorHAnsi" w:hAnsiTheme="majorHAnsi" w:cs="Courier New"/>
+          <w:b/>
+          <w:bCs/>
+          <w:color w:val="000000"/>
+          <w:sz w:val="24"/>
+          <w:szCs w:val="24"/>
+        </w:rPr>
+      </w:pPr>
+      <w:r>
+        <w:rPr>
+          <w:rFonts w:asciiTheme="majorHAnsi" w:hAnsiTheme="majorHAnsi" w:cs="Courier New"/>
+          <w:color w:val="000000"/>
+          <w:sz w:val="24"/>
+          <w:szCs w:val="24"/>
+          <w:lang w:val="en-US"/>
         </w:rPr>
         <w:tab/>
+      </w:r>
+      <w:r>
+        <w:rPr>
+          <w:rFonts w:asciiTheme="majorHAnsi" w:hAnsiTheme="majorHAnsi" w:cs="Courier New"/>
+          <w:color w:val="000000"/>
+          <w:sz w:val="24"/>
+          <w:szCs w:val="24"/>
+        </w:rPr>
         <w:t xml:space="preserve">Je soussigné, </w:t>
       </w:r>
       <w:r>
@@ -16016,15 +16022,7 @@
           <w:sz w:val="24"/>
           <w:szCs w:val="28"/>
         </w:rPr>
-        <w:t xml:space="preserve"> </w:t>
-      </w:r>
-      <w:r>
-        <w:rPr>
-          <w:rFonts w:asciiTheme="majorHAnsi" w:hAnsiTheme="majorHAnsi"/>
-          <w:sz w:val="24"/>
-          <w:szCs w:val="28"/>
-        </w:rPr>
-        <w:t>{</w:t>
+        <w:t xml:space="preserve"> {</w:t>
       </w:r>
       <w:proofErr w:type="spellStart"/>
       <w:r>
@@ -17404,8 +17402,6 @@
         </w:rPr>
         <w:t>Fait à : {place}, Le : {Date}</w:t>
       </w:r>
-      <w:bookmarkStart w:id="0" w:name="_GoBack"/>
-      <w:bookmarkEnd w:id="0"/>
     </w:p>
     <w:p>
       <w:pPr>

</xml_diff>

<commit_message>
Update: Enterprise Word template
</commit_message>
<xml_diff>
--- a/backend/templates/MODEL ENTREPRISE.docx
+++ b/backend/templates/MODEL ENTREPRISE.docx
@@ -4305,26 +4305,6 @@
     </w:p>
     <w:p>
       <w:pPr>
-        <w:spacing w:after="0"/>
-        <w:rPr>
-          <w:rFonts w:asciiTheme="majorHAnsi" w:hAnsiTheme="majorHAnsi"/>
-          <w:b/>
-          <w:sz w:val="20"/>
-        </w:rPr>
-      </w:pPr>
-    </w:p>
-    <w:p>
-      <w:pPr>
-        <w:spacing w:after="0"/>
-        <w:rPr>
-          <w:rFonts w:asciiTheme="majorHAnsi" w:hAnsiTheme="majorHAnsi"/>
-          <w:b/>
-          <w:sz w:val="20"/>
-        </w:rPr>
-      </w:pPr>
-    </w:p>
-    <w:p>
-      <w:pPr>
         <w:jc w:val="center"/>
         <w:rPr>
           <w:rFonts w:asciiTheme="majorHAnsi" w:hAnsiTheme="majorHAnsi"/>
@@ -7229,6 +7209,7 @@
           <w:sz w:val="16"/>
           <w:szCs w:val="16"/>
         </w:rPr>
+        <w:lastRenderedPageBreak/>
         <w:t>Article 7 : ASSISTANCE - MAINTENANCE</w:t>
       </w:r>
     </w:p>
@@ -10447,6 +10428,7 @@
           <w:sz w:val="16"/>
           <w:szCs w:val="16"/>
         </w:rPr>
+        <w:lastRenderedPageBreak/>
         <w:t>Article 11 : DISPOSITIONS DIVERSES</w:t>
       </w:r>
     </w:p>
@@ -12930,6 +12912,7 @@
           <w:sz w:val="24"/>
           <w:szCs w:val="24"/>
         </w:rPr>
+        <w:lastRenderedPageBreak/>
         <w:tab/>
       </w:r>
       <w:r>
@@ -12974,27 +12957,36 @@
           <w:sz w:val="24"/>
           <w:szCs w:val="24"/>
         </w:rPr>
-        <w:tab/>
-      </w:r>
-      <w:r>
-        <w:rPr>
-          <w:rFonts w:asciiTheme="majorHAnsi" w:hAnsiTheme="majorHAnsi" w:cs="Courier New"/>
-          <w:b/>
-          <w:bCs/>
-          <w:color w:val="000000"/>
-          <w:sz w:val="24"/>
-          <w:szCs w:val="24"/>
-        </w:rPr>
-        <w:tab/>
-      </w:r>
-      <w:r>
-        <w:rPr>
-          <w:rFonts w:asciiTheme="majorHAnsi" w:hAnsiTheme="majorHAnsi" w:cs="Courier New"/>
-          <w:color w:val="000000"/>
-          <w:sz w:val="24"/>
-          <w:szCs w:val="24"/>
-        </w:rPr>
-        <w:t>Fait à : {place}, Le : {Date}</w:t>
+        <w:t xml:space="preserve">     </w:t>
+      </w:r>
+      <w:r>
+        <w:rPr>
+          <w:rFonts w:asciiTheme="majorHAnsi" w:hAnsiTheme="majorHAnsi" w:cs="Courier New"/>
+          <w:color w:val="000000"/>
+          <w:sz w:val="24"/>
+          <w:szCs w:val="24"/>
+        </w:rPr>
+        <w:t>{</w:t>
+      </w:r>
+      <w:proofErr w:type="gramStart"/>
+      <w:r>
+        <w:rPr>
+          <w:rFonts w:asciiTheme="majorHAnsi" w:hAnsiTheme="majorHAnsi" w:cs="Courier New"/>
+          <w:color w:val="000000"/>
+          <w:sz w:val="24"/>
+          <w:szCs w:val="24"/>
+        </w:rPr>
+        <w:t>place</w:t>
+      </w:r>
+      <w:proofErr w:type="gramEnd"/>
+      <w:r>
+        <w:rPr>
+          <w:rFonts w:asciiTheme="majorHAnsi" w:hAnsiTheme="majorHAnsi" w:cs="Courier New"/>
+          <w:color w:val="000000"/>
+          <w:sz w:val="24"/>
+          <w:szCs w:val="24"/>
+        </w:rPr>
+        <w:t>}, Le : {Date}</w:t>
       </w:r>
     </w:p>
     <w:p>
@@ -13731,8 +13723,6 @@
           <w:szCs w:val="24"/>
         </w:rPr>
       </w:pPr>
-      <w:bookmarkStart w:id="0" w:name="_GoBack"/>
-      <w:bookmarkEnd w:id="0"/>
     </w:p>
     <w:p>
       <w:pPr>
@@ -14540,27 +14530,14 @@
           <w:szCs w:val="24"/>
         </w:rPr>
       </w:pPr>
-    </w:p>
-    <w:p>
-      <w:pPr>
-        <w:autoSpaceDE w:val="0"/>
-        <w:autoSpaceDN w:val="0"/>
-        <w:adjustRightInd w:val="0"/>
-        <w:spacing w:after="0" w:line="240" w:lineRule="auto"/>
-        <w:rPr>
-          <w:rFonts w:asciiTheme="majorHAnsi" w:hAnsiTheme="majorHAnsi" w:cs="Courier New"/>
-          <w:color w:val="000000"/>
-          <w:sz w:val="24"/>
-          <w:szCs w:val="24"/>
-        </w:rPr>
-      </w:pPr>
-      <w:r>
-        <w:rPr>
-          <w:rFonts w:asciiTheme="majorHAnsi" w:hAnsiTheme="majorHAnsi" w:cs="Courier New"/>
-          <w:color w:val="000000"/>
-          <w:sz w:val="24"/>
-          <w:szCs w:val="24"/>
-        </w:rPr>
+      <w:r>
+        <w:rPr>
+          <w:rFonts w:asciiTheme="majorHAnsi" w:hAnsiTheme="majorHAnsi" w:cs="Courier New"/>
+          <w:color w:val="000000"/>
+          <w:sz w:val="24"/>
+          <w:szCs w:val="24"/>
+        </w:rPr>
+        <w:lastRenderedPageBreak/>
         <w:tab/>
       </w:r>
       <w:r>
@@ -14701,7 +14678,27 @@
           <w:sz w:val="24"/>
           <w:szCs w:val="24"/>
         </w:rPr>
-        <w:t>Fait à : {place}, Le : {Date}</w:t>
+        <w:t>{</w:t>
+      </w:r>
+      <w:proofErr w:type="gramStart"/>
+      <w:r>
+        <w:rPr>
+          <w:rFonts w:asciiTheme="majorHAnsi" w:hAnsiTheme="majorHAnsi" w:cs="Courier New"/>
+          <w:color w:val="000000"/>
+          <w:sz w:val="24"/>
+          <w:szCs w:val="24"/>
+        </w:rPr>
+        <w:t>place</w:t>
+      </w:r>
+      <w:proofErr w:type="gramEnd"/>
+      <w:r>
+        <w:rPr>
+          <w:rFonts w:asciiTheme="majorHAnsi" w:hAnsiTheme="majorHAnsi" w:cs="Courier New"/>
+          <w:color w:val="000000"/>
+          <w:sz w:val="24"/>
+          <w:szCs w:val="24"/>
+        </w:rPr>
+        <w:t>}, Le : {Date}</w:t>
       </w:r>
     </w:p>
     <w:p>
@@ -15681,6 +15678,53 @@
           <w:lang w:val="en-US"/>
         </w:rPr>
       </w:pPr>
+      <w:bookmarkStart w:id="0" w:name="_GoBack"/>
+      <w:bookmarkEnd w:id="0"/>
+    </w:p>
+    <w:p>
+      <w:pPr>
+        <w:autoSpaceDE w:val="0"/>
+        <w:autoSpaceDN w:val="0"/>
+        <w:adjustRightInd w:val="0"/>
+        <w:spacing w:after="0" w:line="240" w:lineRule="auto"/>
+        <w:rPr>
+          <w:rFonts w:asciiTheme="majorHAnsi" w:hAnsiTheme="majorHAnsi" w:cs="Courier New"/>
+          <w:color w:val="000000"/>
+          <w:sz w:val="24"/>
+          <w:szCs w:val="24"/>
+          <w:lang w:val="en-US"/>
+        </w:rPr>
+      </w:pPr>
+    </w:p>
+    <w:p>
+      <w:pPr>
+        <w:autoSpaceDE w:val="0"/>
+        <w:autoSpaceDN w:val="0"/>
+        <w:adjustRightInd w:val="0"/>
+        <w:spacing w:after="0" w:line="240" w:lineRule="auto"/>
+        <w:rPr>
+          <w:rFonts w:asciiTheme="majorHAnsi" w:hAnsiTheme="majorHAnsi" w:cs="Courier New"/>
+          <w:color w:val="000000"/>
+          <w:sz w:val="24"/>
+          <w:szCs w:val="24"/>
+          <w:lang w:val="en-US"/>
+        </w:rPr>
+      </w:pPr>
+    </w:p>
+    <w:p>
+      <w:pPr>
+        <w:autoSpaceDE w:val="0"/>
+        <w:autoSpaceDN w:val="0"/>
+        <w:adjustRightInd w:val="0"/>
+        <w:spacing w:after="0" w:line="240" w:lineRule="auto"/>
+        <w:rPr>
+          <w:rFonts w:asciiTheme="majorHAnsi" w:hAnsiTheme="majorHAnsi" w:cs="Courier New"/>
+          <w:color w:val="000000"/>
+          <w:sz w:val="24"/>
+          <w:szCs w:val="24"/>
+          <w:lang w:val="en-US"/>
+        </w:rPr>
+      </w:pPr>
     </w:p>
     <w:p>
       <w:pPr>
@@ -15739,7 +15783,6 @@
           <w:szCs w:val="32"/>
           <w:lang w:val="en-US"/>
         </w:rPr>
-        <w:lastRenderedPageBreak/>
         <w:t xml:space="preserve">P.V </w:t>
       </w:r>
       <w:proofErr w:type="spellStart"/>

</xml_diff>

<commit_message>
Phase 8: Add history management (edit/delete) and contract ID mapping
</commit_message>
<xml_diff>
--- a/backend/templates/MODEL ENTREPRISE.docx
+++ b/backend/templates/MODEL ENTREPRISE.docx
@@ -15678,8 +15678,6 @@
           <w:lang w:val="en-US"/>
         </w:rPr>
       </w:pPr>
-      <w:bookmarkStart w:id="0" w:name="_GoBack"/>
-      <w:bookmarkEnd w:id="0"/>
     </w:p>
     <w:p>
       <w:pPr>
@@ -17418,15 +17416,8 @@
         </w:rPr>
         <w:tab/>
       </w:r>
-      <w:r>
-        <w:rPr>
-          <w:rFonts w:asciiTheme="majorHAnsi" w:hAnsiTheme="majorHAnsi" w:cs="Courier New"/>
-          <w:color w:val="000000"/>
-          <w:sz w:val="24"/>
-          <w:szCs w:val="24"/>
-        </w:rPr>
-        <w:tab/>
-      </w:r>
+      <w:bookmarkStart w:id="0" w:name="_GoBack"/>
+      <w:bookmarkEnd w:id="0"/>
       <w:r>
         <w:rPr>
           <w:rFonts w:asciiTheme="majorHAnsi" w:hAnsiTheme="majorHAnsi" w:cs="Courier New"/>

</xml_diff>

<commit_message>
Update: Corrections to form templates
</commit_message>
<xml_diff>
--- a/backend/templates/MODEL ENTREPRISE.docx
+++ b/backend/templates/MODEL ENTREPRISE.docx
@@ -145,6 +145,7 @@
         <w:rPr>
           <w:rFonts w:asciiTheme="majorHAnsi" w:hAnsiTheme="majorHAnsi"/>
           <w:sz w:val="20"/>
+          <w:lang w:val="en-US"/>
         </w:rPr>
       </w:pPr>
       <w:r>
@@ -152,14 +153,17 @@
           <w:rFonts w:asciiTheme="majorHAnsi" w:hAnsiTheme="majorHAnsi"/>
           <w:b/>
           <w:sz w:val="20"/>
+          <w:lang w:val="en-US"/>
         </w:rPr>
         <w:t xml:space="preserve">REFERENCE </w:t>
       </w:r>
+      <w:proofErr w:type="gramStart"/>
       <w:r>
         <w:rPr>
           <w:rFonts w:asciiTheme="majorHAnsi" w:hAnsiTheme="majorHAnsi"/>
           <w:b/>
           <w:sz w:val="20"/>
+          <w:lang w:val="en-US"/>
         </w:rPr>
         <w:t>CLIENT </w:t>
       </w:r>
@@ -167,29 +171,96 @@
         <w:rPr>
           <w:rFonts w:asciiTheme="majorHAnsi" w:hAnsiTheme="majorHAnsi"/>
           <w:sz w:val="20"/>
-        </w:rPr>
-        <w:t xml:space="preserve">: </w:t>
-      </w:r>
+          <w:lang w:val="en-US"/>
+        </w:rPr>
+        <w:t>:</w:t>
+      </w:r>
+      <w:proofErr w:type="gramEnd"/>
       <w:r>
         <w:rPr>
           <w:rFonts w:asciiTheme="majorHAnsi" w:hAnsiTheme="majorHAnsi"/>
           <w:sz w:val="20"/>
-        </w:rPr>
-        <w:t>{</w:t>
-      </w:r>
-      <w:proofErr w:type="spellStart"/>
+          <w:lang w:val="en-US"/>
+        </w:rPr>
+        <w:t xml:space="preserve"> </w:t>
+      </w:r>
       <w:r>
         <w:rPr>
           <w:rFonts w:asciiTheme="majorHAnsi" w:hAnsiTheme="majorHAnsi"/>
           <w:sz w:val="20"/>
-        </w:rPr>
-        <w:t>Reference_client</w:t>
-      </w:r>
-      <w:proofErr w:type="spellEnd"/>
+          <w:lang w:val="en-US"/>
+        </w:rPr>
+        <w:t>{</w:t>
+      </w:r>
+      <w:proofErr w:type="spellStart"/>
       <w:r>
         <w:rPr>
           <w:rFonts w:asciiTheme="majorHAnsi" w:hAnsiTheme="majorHAnsi"/>
           <w:sz w:val="20"/>
+          <w:lang w:val="en-US"/>
+        </w:rPr>
+        <w:t>Reference_client</w:t>
+      </w:r>
+      <w:proofErr w:type="spellEnd"/>
+      <w:r>
+        <w:rPr>
+          <w:rFonts w:asciiTheme="majorHAnsi" w:hAnsiTheme="majorHAnsi"/>
+          <w:sz w:val="20"/>
+          <w:lang w:val="en-US"/>
+        </w:rPr>
+        <w:t>}</w:t>
+      </w:r>
+      <w:r>
+        <w:rPr>
+          <w:rFonts w:asciiTheme="majorHAnsi" w:hAnsiTheme="majorHAnsi"/>
+          <w:sz w:val="20"/>
+          <w:lang w:val="en-US"/>
+        </w:rPr>
+        <w:t xml:space="preserve">                </w:t>
+      </w:r>
+      <w:r>
+        <w:rPr>
+          <w:rFonts w:asciiTheme="majorHAnsi" w:hAnsiTheme="majorHAnsi"/>
+          <w:sz w:val="20"/>
+          <w:lang w:val="en-US"/>
+        </w:rPr>
+        <w:t xml:space="preserve">      </w:t>
+      </w:r>
+      <w:r>
+        <w:rPr>
+          <w:rFonts w:asciiTheme="majorHAnsi" w:hAnsiTheme="majorHAnsi"/>
+          <w:b/>
+          <w:sz w:val="20"/>
+          <w:lang w:val="en-US"/>
+        </w:rPr>
+        <w:t xml:space="preserve">REFERENCE CONTRAT: </w:t>
+      </w:r>
+      <w:r>
+        <w:rPr>
+          <w:rFonts w:asciiTheme="majorHAnsi" w:hAnsiTheme="majorHAnsi"/>
+          <w:bCs/>
+          <w:sz w:val="20"/>
+          <w:lang w:val="en-US"/>
+        </w:rPr>
+        <w:t>{</w:t>
+      </w:r>
+      <w:proofErr w:type="spellStart"/>
+      <w:r>
+        <w:rPr>
+          <w:rFonts w:asciiTheme="majorHAnsi" w:hAnsiTheme="majorHAnsi"/>
+          <w:bCs/>
+          <w:sz w:val="20"/>
+          <w:lang w:val="en-US"/>
+        </w:rPr>
+        <w:t>contratid</w:t>
+      </w:r>
+      <w:proofErr w:type="spellEnd"/>
+      <w:r>
+        <w:rPr>
+          <w:rFonts w:asciiTheme="majorHAnsi" w:hAnsiTheme="majorHAnsi"/>
+          <w:bCs/>
+          <w:sz w:val="20"/>
+          <w:lang w:val="en-US"/>
         </w:rPr>
         <w:t>}</w:t>
       </w:r>
@@ -17552,16 +17623,7 @@
           <w:sz w:val="24"/>
           <w:szCs w:val="24"/>
         </w:rPr>
-        <w:t>}</w:t>
-      </w:r>
-      <w:r>
-        <w:rPr>
-          <w:rFonts w:asciiTheme="majorHAnsi" w:hAnsiTheme="majorHAnsi" w:cs="Courier New"/>
-          <w:color w:val="000000"/>
-          <w:sz w:val="24"/>
-          <w:szCs w:val="24"/>
-        </w:rPr>
-        <w:t xml:space="preserve"> - </w:t>
+        <w:t xml:space="preserve">} - </w:t>
       </w:r>
       <w:r>
         <w:rPr>
@@ -17579,34 +17641,7 @@
           <w:sz w:val="24"/>
           <w:szCs w:val="24"/>
         </w:rPr>
-        <w:t>{</w:t>
-      </w:r>
-      <w:r>
-        <w:rPr>
-          <w:rFonts w:asciiTheme="majorHAnsi" w:hAnsiTheme="majorHAnsi" w:cs="Courier New"/>
-          <w:color w:val="000000"/>
-          <w:sz w:val="24"/>
-          <w:szCs w:val="24"/>
-        </w:rPr>
-        <w:t>nif</w:t>
-      </w:r>
-      <w:r>
-        <w:rPr>
-          <w:rFonts w:asciiTheme="majorHAnsi" w:hAnsiTheme="majorHAnsi" w:cs="Courier New"/>
-          <w:color w:val="000000"/>
-          <w:sz w:val="24"/>
-          <w:szCs w:val="24"/>
-        </w:rPr>
-        <w:t>}</w:t>
-      </w:r>
-      <w:r>
-        <w:rPr>
-          <w:rFonts w:asciiTheme="majorHAnsi" w:hAnsiTheme="majorHAnsi" w:cs="Courier New"/>
-          <w:color w:val="000000"/>
-          <w:sz w:val="24"/>
-          <w:szCs w:val="24"/>
-        </w:rPr>
-        <w:t xml:space="preserve"> - </w:t>
+        <w:t xml:space="preserve">{nif} - </w:t>
       </w:r>
       <w:r>
         <w:rPr>
@@ -17870,21 +17905,7 @@
           <w:rFonts w:asciiTheme="majorHAnsi" w:hAnsiTheme="majorHAnsi"/>
           <w:sz w:val="20"/>
         </w:rPr>
-        <w:t>{</w:t>
-      </w:r>
-      <w:r>
-        <w:rPr>
-          <w:rFonts w:asciiTheme="majorHAnsi" w:hAnsiTheme="majorHAnsi"/>
-          <w:sz w:val="20"/>
-        </w:rPr>
-        <w:t>mail</w:t>
-      </w:r>
-      <w:r>
-        <w:rPr>
-          <w:rFonts w:asciiTheme="majorHAnsi" w:hAnsiTheme="majorHAnsi"/>
-          <w:sz w:val="20"/>
-        </w:rPr>
-        <w:t>}</w:t>
+        <w:t>{mail}</w:t>
       </w:r>
     </w:p>
     <w:p>
@@ -18187,14 +18208,7 @@
           <w:rFonts w:asciiTheme="majorHAnsi" w:hAnsiTheme="majorHAnsi"/>
           <w:sz w:val="20"/>
         </w:rPr>
-        <w:t>}</w:t>
-      </w:r>
-      <w:r>
-        <w:rPr>
-          <w:rFonts w:asciiTheme="majorHAnsi" w:hAnsiTheme="majorHAnsi"/>
-          <w:sz w:val="20"/>
-        </w:rPr>
-        <w:t xml:space="preserve"> </w:t>
+        <w:t xml:space="preserve">} </w:t>
       </w:r>
       <w:r>
         <w:rPr>
@@ -18290,7 +18304,6 @@
         </w:rPr>
         <w:t>{</w:t>
       </w:r>
-      <w:proofErr w:type="spellStart"/>
       <w:r>
         <w:rPr>
           <w:rFonts w:asciiTheme="majorHAnsi" w:hAnsiTheme="majorHAnsi"/>
@@ -18299,7 +18312,6 @@
         </w:rPr>
         <w:t>contratid</w:t>
       </w:r>
-      <w:proofErr w:type="spellEnd"/>
       <w:r>
         <w:rPr>
           <w:rFonts w:asciiTheme="majorHAnsi" w:hAnsiTheme="majorHAnsi"/>
@@ -18615,7 +18627,16 @@
       </w:r>
       <w:r>
         <w:br/>
-        <w:t>Référence Client : {</w:t>
+        <w:t>Référence C</w:t>
+      </w:r>
+      <w:r>
+        <w:t>ontrat</w:t>
+      </w:r>
+      <w:r>
+        <w:t xml:space="preserve"> : </w:t>
+      </w:r>
+      <w:r>
+        <w:t>{</w:t>
       </w:r>
       <w:proofErr w:type="spellStart"/>
       <w:r>
@@ -18648,7 +18669,12 @@
         <w:t>SARL AIRBAND</w:t>
       </w:r>
       <w:r>
-        <w:t>, sise à Chelghoum Laid, Wilaya de Mila, collecte et traite mes données personnelles dans le cadre de :</w:t>
+        <w:t>, sise à Chelghoum La</w:t>
+      </w:r>
+      <w:bookmarkStart w:id="0" w:name="_GoBack"/>
+      <w:bookmarkEnd w:id="0"/>
+      <w:r>
+        <w:t>id, Wilaya de Mila, collecte et traite mes données personnelles dans le cadre de :</w:t>
       </w:r>
     </w:p>
     <w:p>
@@ -18978,8 +19004,6 @@
       <w:r>
         <w:t>Signature : ___________________</w:t>
       </w:r>
-      <w:bookmarkStart w:id="0" w:name="_GoBack"/>
-      <w:bookmarkEnd w:id="0"/>
     </w:p>
     <w:sectPr>
       <w:headerReference w:type="default" r:id="rId7"/>

</xml_diff>

<commit_message>
docs: update MODEL ENTREPRISE (FR/AR) and MODELE Particuliers AR templates
</commit_message>
<xml_diff>
--- a/backend/templates/MODEL ENTREPRISE.docx
+++ b/backend/templates/MODEL ENTREPRISE.docx
@@ -157,7 +157,6 @@
         </w:rPr>
         <w:t xml:space="preserve">REFERENCE </w:t>
       </w:r>
-      <w:proofErr w:type="gramStart"/>
       <w:r>
         <w:rPr>
           <w:rFonts w:asciiTheme="majorHAnsi" w:hAnsiTheme="majorHAnsi"/>
@@ -165,7 +164,7 @@
           <w:sz w:val="20"/>
           <w:lang w:val="en-US"/>
         </w:rPr>
-        <w:t>CLIENT </w:t>
+        <w:t>CLIENT</w:t>
       </w:r>
       <w:r>
         <w:rPr>
@@ -173,33 +172,33 @@
           <w:sz w:val="20"/>
           <w:lang w:val="en-US"/>
         </w:rPr>
-        <w:t>:</w:t>
-      </w:r>
-      <w:proofErr w:type="gramEnd"/>
+        <w:t xml:space="preserve">: </w:t>
+      </w:r>
       <w:r>
         <w:rPr>
           <w:rFonts w:asciiTheme="majorHAnsi" w:hAnsiTheme="majorHAnsi"/>
           <w:sz w:val="20"/>
           <w:lang w:val="en-US"/>
         </w:rPr>
-        <w:t xml:space="preserve"> </w:t>
-      </w:r>
+        <w:t>{</w:t>
+      </w:r>
+      <w:proofErr w:type="spellStart"/>
       <w:r>
         <w:rPr>
           <w:rFonts w:asciiTheme="majorHAnsi" w:hAnsiTheme="majorHAnsi"/>
           <w:sz w:val="20"/>
           <w:lang w:val="en-US"/>
         </w:rPr>
-        <w:t>{</w:t>
-      </w:r>
-      <w:proofErr w:type="spellStart"/>
+        <w:t>Reference_</w:t>
+      </w:r>
+      <w:proofErr w:type="gramStart"/>
       <w:r>
         <w:rPr>
           <w:rFonts w:asciiTheme="majorHAnsi" w:hAnsiTheme="majorHAnsi"/>
           <w:sz w:val="20"/>
           <w:lang w:val="en-US"/>
         </w:rPr>
-        <w:t>Reference_client</w:t>
+        <w:t>client</w:t>
       </w:r>
       <w:proofErr w:type="spellEnd"/>
       <w:r>
@@ -216,7 +215,16 @@
           <w:sz w:val="20"/>
           <w:lang w:val="en-US"/>
         </w:rPr>
-        <w:t xml:space="preserve">                                          </w:t>
+        <w:t xml:space="preserve">   </w:t>
+      </w:r>
+      <w:proofErr w:type="gramEnd"/>
+      <w:r>
+        <w:rPr>
+          <w:rFonts w:asciiTheme="majorHAnsi" w:hAnsiTheme="majorHAnsi"/>
+          <w:sz w:val="20"/>
+          <w:lang w:val="en-US"/>
+        </w:rPr>
+        <w:t xml:space="preserve">                                       </w:t>
       </w:r>
       <w:r>
         <w:rPr>
@@ -363,6 +371,8 @@
         </w:rPr>
         <w:t>}</w:t>
       </w:r>
+      <w:bookmarkStart w:id="0" w:name="_GoBack"/>
+      <w:bookmarkEnd w:id="0"/>
     </w:p>
     <w:p>
       <w:pPr>
@@ -1491,8 +1501,6 @@
                 <w:highlight w:val="lightGray"/>
               </w:rPr>
             </w:pPr>
-            <w:bookmarkStart w:id="0" w:name="_GoBack"/>
-            <w:bookmarkEnd w:id="0"/>
             <w:r>
               <w:rPr>
                 <w:rFonts w:asciiTheme="majorHAnsi" w:hAnsiTheme="majorHAnsi"/>
@@ -12641,6 +12649,7 @@
           <w:color w:val="000000"/>
           <w:sz w:val="24"/>
           <w:szCs w:val="24"/>
+          <w:rtl/>
         </w:rPr>
       </w:pPr>
       <w:r>
@@ -12737,13 +12746,227 @@
         <w:jc w:val="center"/>
         <w:rPr>
           <w:rFonts w:asciiTheme="majorHAnsi" w:hAnsiTheme="majorHAnsi" w:cs="Courier New"/>
-          <w:b/>
-          <w:bCs/>
-          <w:color w:val="000000"/>
-          <w:sz w:val="24"/>
-          <w:szCs w:val="24"/>
-        </w:rPr>
-      </w:pPr>
+          <w:color w:val="000000"/>
+          <w:sz w:val="24"/>
+          <w:szCs w:val="24"/>
+        </w:rPr>
+      </w:pPr>
+    </w:p>
+    <w:p>
+      <w:pPr>
+        <w:autoSpaceDE w:val="0"/>
+        <w:autoSpaceDN w:val="0"/>
+        <w:adjustRightInd w:val="0"/>
+        <w:spacing w:after="0" w:line="240" w:lineRule="auto"/>
+        <w:rPr>
+          <w:rFonts w:asciiTheme="majorHAnsi" w:hAnsiTheme="majorHAnsi" w:cs="Courier New"/>
+          <w:color w:val="000000"/>
+          <w:sz w:val="24"/>
+          <w:szCs w:val="24"/>
+        </w:rPr>
+      </w:pPr>
+      <w:r>
+        <w:rPr>
+          <w:rFonts w:asciiTheme="majorHAnsi" w:hAnsiTheme="majorHAnsi" w:cs="Courier New"/>
+          <w:color w:val="000000"/>
+          <w:sz w:val="24"/>
+          <w:szCs w:val="24"/>
+        </w:rPr>
+        <w:t xml:space="preserve">Mme, Mr, Mlle : </w:t>
+      </w:r>
+      <w:r>
+        <w:rPr>
+          <w:rFonts w:asciiTheme="majorHAnsi" w:hAnsiTheme="majorHAnsi" w:cs="Courier New"/>
+          <w:color w:val="000000"/>
+          <w:sz w:val="24"/>
+          <w:szCs w:val="24"/>
+        </w:rPr>
+        <w:t>{Nom} {</w:t>
+      </w:r>
+      <w:proofErr w:type="spellStart"/>
+      <w:r>
+        <w:rPr>
+          <w:rFonts w:asciiTheme="majorHAnsi" w:hAnsiTheme="majorHAnsi" w:cs="Courier New"/>
+          <w:color w:val="000000"/>
+          <w:sz w:val="24"/>
+          <w:szCs w:val="24"/>
+        </w:rPr>
+        <w:t>Prenom</w:t>
+      </w:r>
+      <w:proofErr w:type="spellEnd"/>
+      <w:r>
+        <w:rPr>
+          <w:rFonts w:asciiTheme="majorHAnsi" w:hAnsiTheme="majorHAnsi" w:cs="Courier New"/>
+          <w:color w:val="000000"/>
+          <w:sz w:val="24"/>
+          <w:szCs w:val="24"/>
+        </w:rPr>
+        <w:t>}</w:t>
+      </w:r>
+    </w:p>
+    <w:p>
+      <w:pPr>
+        <w:autoSpaceDE w:val="0"/>
+        <w:autoSpaceDN w:val="0"/>
+        <w:adjustRightInd w:val="0"/>
+        <w:spacing w:after="0" w:line="240" w:lineRule="auto"/>
+        <w:rPr>
+          <w:rFonts w:asciiTheme="majorHAnsi" w:hAnsiTheme="majorHAnsi" w:cs="Courier New"/>
+          <w:color w:val="000000"/>
+          <w:sz w:val="24"/>
+          <w:szCs w:val="24"/>
+        </w:rPr>
+      </w:pPr>
+      <w:r>
+        <w:rPr>
+          <w:rFonts w:asciiTheme="majorHAnsi" w:hAnsiTheme="majorHAnsi" w:cs="Courier New"/>
+          <w:color w:val="000000"/>
+          <w:sz w:val="24"/>
+          <w:szCs w:val="24"/>
+        </w:rPr>
+        <w:t xml:space="preserve">Raison Sociale : </w:t>
+      </w:r>
+      <w:r>
+        <w:rPr>
+          <w:rFonts w:asciiTheme="majorHAnsi" w:hAnsiTheme="majorHAnsi"/>
+          <w:sz w:val="24"/>
+          <w:szCs w:val="24"/>
+        </w:rPr>
+        <w:t>{</w:t>
+      </w:r>
+      <w:proofErr w:type="spellStart"/>
+      <w:r>
+        <w:rPr>
+          <w:rFonts w:asciiTheme="majorHAnsi" w:hAnsiTheme="majorHAnsi"/>
+          <w:sz w:val="24"/>
+          <w:szCs w:val="24"/>
+        </w:rPr>
+        <w:t>raison_sociale</w:t>
+      </w:r>
+      <w:proofErr w:type="spellEnd"/>
+      <w:r>
+        <w:rPr>
+          <w:rFonts w:asciiTheme="majorHAnsi" w:hAnsiTheme="majorHAnsi"/>
+          <w:sz w:val="24"/>
+          <w:szCs w:val="24"/>
+        </w:rPr>
+        <w:t>}</w:t>
+      </w:r>
+    </w:p>
+    <w:p>
+      <w:pPr>
+        <w:autoSpaceDE w:val="0"/>
+        <w:autoSpaceDN w:val="0"/>
+        <w:adjustRightInd w:val="0"/>
+        <w:spacing w:after="0" w:line="240" w:lineRule="auto"/>
+        <w:rPr>
+          <w:rFonts w:asciiTheme="majorHAnsi" w:hAnsiTheme="majorHAnsi" w:cs="Courier New"/>
+          <w:color w:val="000000"/>
+          <w:sz w:val="24"/>
+          <w:szCs w:val="24"/>
+        </w:rPr>
+      </w:pPr>
+      <w:r>
+        <w:rPr>
+          <w:rFonts w:asciiTheme="majorHAnsi" w:hAnsiTheme="majorHAnsi" w:cs="Courier New"/>
+          <w:color w:val="000000"/>
+          <w:sz w:val="24"/>
+          <w:szCs w:val="24"/>
+        </w:rPr>
+        <w:t xml:space="preserve">Adresse : </w:t>
+      </w:r>
+      <w:r>
+        <w:rPr>
+          <w:rFonts w:asciiTheme="majorHAnsi" w:hAnsiTheme="majorHAnsi"/>
+          <w:sz w:val="24"/>
+          <w:szCs w:val="28"/>
+        </w:rPr>
+        <w:t>{</w:t>
+      </w:r>
+      <w:proofErr w:type="spellStart"/>
+      <w:r>
+        <w:rPr>
+          <w:rFonts w:asciiTheme="majorHAnsi" w:hAnsiTheme="majorHAnsi"/>
+          <w:sz w:val="24"/>
+          <w:szCs w:val="28"/>
+        </w:rPr>
+        <w:t>Adresse</w:t>
+      </w:r>
+      <w:r>
+        <w:rPr>
+          <w:rFonts w:asciiTheme="majorHAnsi" w:hAnsiTheme="majorHAnsi"/>
+          <w:sz w:val="24"/>
+          <w:szCs w:val="28"/>
+        </w:rPr>
+        <w:t>_entreprise</w:t>
+      </w:r>
+      <w:proofErr w:type="spellEnd"/>
+      <w:r>
+        <w:rPr>
+          <w:rFonts w:asciiTheme="majorHAnsi" w:hAnsiTheme="majorHAnsi"/>
+          <w:sz w:val="24"/>
+          <w:szCs w:val="28"/>
+        </w:rPr>
+        <w:t>}</w:t>
+      </w:r>
+    </w:p>
+    <w:p>
+      <w:pPr>
+        <w:autoSpaceDE w:val="0"/>
+        <w:autoSpaceDN w:val="0"/>
+        <w:adjustRightInd w:val="0"/>
+        <w:spacing w:after="0" w:line="240" w:lineRule="auto"/>
+        <w:rPr>
+          <w:rFonts w:asciiTheme="majorHAnsi" w:hAnsiTheme="majorHAnsi" w:cs="Courier New"/>
+          <w:color w:val="000000"/>
+          <w:sz w:val="24"/>
+          <w:szCs w:val="24"/>
+        </w:rPr>
+      </w:pPr>
+      <w:r>
+        <w:rPr>
+          <w:rFonts w:asciiTheme="majorHAnsi" w:hAnsiTheme="majorHAnsi" w:cs="Courier New"/>
+          <w:color w:val="000000"/>
+          <w:sz w:val="24"/>
+          <w:szCs w:val="24"/>
+        </w:rPr>
+        <w:t>N° Mobile </w:t>
+      </w:r>
+      <w:r>
+        <w:rPr>
+          <w:rFonts w:asciiTheme="majorHAnsi" w:hAnsiTheme="majorHAnsi" w:cs="Courier New"/>
+          <w:color w:val="000000"/>
+          <w:sz w:val="24"/>
+          <w:szCs w:val="24"/>
+        </w:rPr>
+        <w:t xml:space="preserve">: </w:t>
+      </w:r>
+      <w:r>
+        <w:rPr>
+          <w:rFonts w:asciiTheme="majorHAnsi" w:hAnsiTheme="majorHAnsi"/>
+          <w:sz w:val="24"/>
+          <w:szCs w:val="24"/>
+        </w:rPr>
+        <w:t>{</w:t>
+      </w:r>
+      <w:proofErr w:type="spellStart"/>
+      <w:r>
+        <w:rPr>
+          <w:rFonts w:asciiTheme="majorHAnsi" w:hAnsiTheme="majorHAnsi"/>
+          <w:sz w:val="24"/>
+          <w:szCs w:val="24"/>
+        </w:rPr>
+        <w:t>mobile_gerant</w:t>
+      </w:r>
+      <w:proofErr w:type="spellEnd"/>
+      <w:r>
+        <w:rPr>
+          <w:rFonts w:asciiTheme="majorHAnsi" w:hAnsiTheme="majorHAnsi"/>
+          <w:sz w:val="24"/>
+          <w:szCs w:val="24"/>
+        </w:rPr>
+        <w:t>}</w:t>
+      </w:r>
     </w:p>
     <w:p>
       <w:pPr>
@@ -13209,194 +13432,6 @@
         <w:spacing w:after="0" w:line="240" w:lineRule="auto"/>
         <w:rPr>
           <w:rFonts w:asciiTheme="majorHAnsi" w:hAnsiTheme="majorHAnsi" w:cs="Courier New"/>
-          <w:color w:val="000000"/>
-          <w:sz w:val="24"/>
-          <w:szCs w:val="24"/>
-        </w:rPr>
-      </w:pPr>
-      <w:r>
-        <w:rPr>
-          <w:rFonts w:asciiTheme="majorHAnsi" w:hAnsiTheme="majorHAnsi" w:cs="Courier New"/>
-          <w:color w:val="000000"/>
-          <w:sz w:val="24"/>
-          <w:szCs w:val="24"/>
-        </w:rPr>
-        <w:t xml:space="preserve">Mme, Mr, Mlle : </w:t>
-      </w:r>
-      <w:r>
-        <w:rPr>
-          <w:rFonts w:asciiTheme="majorHAnsi" w:hAnsiTheme="majorHAnsi" w:cs="Courier New"/>
-          <w:color w:val="000000"/>
-          <w:sz w:val="24"/>
-          <w:szCs w:val="24"/>
-        </w:rPr>
-        <w:t>{Nom} {</w:t>
-      </w:r>
-      <w:proofErr w:type="spellStart"/>
-      <w:r>
-        <w:rPr>
-          <w:rFonts w:asciiTheme="majorHAnsi" w:hAnsiTheme="majorHAnsi" w:cs="Courier New"/>
-          <w:color w:val="000000"/>
-          <w:sz w:val="24"/>
-          <w:szCs w:val="24"/>
-        </w:rPr>
-        <w:t>Prenom</w:t>
-      </w:r>
-      <w:proofErr w:type="spellEnd"/>
-      <w:r>
-        <w:rPr>
-          <w:rFonts w:asciiTheme="majorHAnsi" w:hAnsiTheme="majorHAnsi" w:cs="Courier New"/>
-          <w:color w:val="000000"/>
-          <w:sz w:val="24"/>
-          <w:szCs w:val="24"/>
-        </w:rPr>
-        <w:t>}</w:t>
-      </w:r>
-    </w:p>
-    <w:p>
-      <w:pPr>
-        <w:autoSpaceDE w:val="0"/>
-        <w:autoSpaceDN w:val="0"/>
-        <w:adjustRightInd w:val="0"/>
-        <w:spacing w:after="0" w:line="240" w:lineRule="auto"/>
-        <w:rPr>
-          <w:rFonts w:asciiTheme="majorHAnsi" w:hAnsiTheme="majorHAnsi" w:cs="Courier New"/>
-          <w:color w:val="000000"/>
-          <w:sz w:val="24"/>
-          <w:szCs w:val="24"/>
-        </w:rPr>
-      </w:pPr>
-      <w:r>
-        <w:rPr>
-          <w:rFonts w:asciiTheme="majorHAnsi" w:hAnsiTheme="majorHAnsi" w:cs="Courier New"/>
-          <w:color w:val="000000"/>
-          <w:sz w:val="24"/>
-          <w:szCs w:val="24"/>
-        </w:rPr>
-        <w:t xml:space="preserve">Raison Sociale : </w:t>
-      </w:r>
-      <w:r>
-        <w:rPr>
-          <w:rFonts w:asciiTheme="majorHAnsi" w:hAnsiTheme="majorHAnsi"/>
-          <w:sz w:val="20"/>
-        </w:rPr>
-        <w:t>{</w:t>
-      </w:r>
-      <w:proofErr w:type="spellStart"/>
-      <w:r>
-        <w:rPr>
-          <w:rFonts w:asciiTheme="majorHAnsi" w:hAnsiTheme="majorHAnsi"/>
-          <w:sz w:val="20"/>
-        </w:rPr>
-        <w:t>raison_sociale</w:t>
-      </w:r>
-      <w:proofErr w:type="spellEnd"/>
-      <w:r>
-        <w:rPr>
-          <w:rFonts w:asciiTheme="majorHAnsi" w:hAnsiTheme="majorHAnsi"/>
-          <w:sz w:val="20"/>
-        </w:rPr>
-        <w:t>}</w:t>
-      </w:r>
-    </w:p>
-    <w:p>
-      <w:pPr>
-        <w:autoSpaceDE w:val="0"/>
-        <w:autoSpaceDN w:val="0"/>
-        <w:adjustRightInd w:val="0"/>
-        <w:spacing w:after="0" w:line="240" w:lineRule="auto"/>
-        <w:rPr>
-          <w:rFonts w:asciiTheme="majorHAnsi" w:hAnsiTheme="majorHAnsi" w:cs="Courier New"/>
-          <w:color w:val="000000"/>
-          <w:sz w:val="24"/>
-          <w:szCs w:val="24"/>
-        </w:rPr>
-      </w:pPr>
-      <w:r>
-        <w:rPr>
-          <w:rFonts w:asciiTheme="majorHAnsi" w:hAnsiTheme="majorHAnsi" w:cs="Courier New"/>
-          <w:color w:val="000000"/>
-          <w:sz w:val="24"/>
-          <w:szCs w:val="24"/>
-        </w:rPr>
-        <w:t xml:space="preserve">Adresse : </w:t>
-      </w:r>
-      <w:r>
-        <w:rPr>
-          <w:rFonts w:asciiTheme="majorHAnsi" w:hAnsiTheme="majorHAnsi" w:cs="Courier New"/>
-          <w:color w:val="000000"/>
-          <w:sz w:val="24"/>
-          <w:szCs w:val="24"/>
-        </w:rPr>
-        <w:t>{Adresse}</w:t>
-      </w:r>
-    </w:p>
-    <w:p>
-      <w:pPr>
-        <w:autoSpaceDE w:val="0"/>
-        <w:autoSpaceDN w:val="0"/>
-        <w:adjustRightInd w:val="0"/>
-        <w:spacing w:after="0" w:line="240" w:lineRule="auto"/>
-        <w:rPr>
-          <w:rFonts w:asciiTheme="majorHAnsi" w:hAnsiTheme="majorHAnsi" w:cs="Courier New"/>
-          <w:color w:val="000000"/>
-          <w:sz w:val="24"/>
-          <w:szCs w:val="24"/>
-        </w:rPr>
-      </w:pPr>
-      <w:r>
-        <w:rPr>
-          <w:rFonts w:asciiTheme="majorHAnsi" w:hAnsiTheme="majorHAnsi" w:cs="Courier New"/>
-          <w:color w:val="000000"/>
-          <w:sz w:val="24"/>
-          <w:szCs w:val="24"/>
-        </w:rPr>
-        <w:t>N° Mobile </w:t>
-      </w:r>
-      <w:r>
-        <w:rPr>
-          <w:rFonts w:asciiTheme="majorHAnsi" w:hAnsiTheme="majorHAnsi" w:cs="Courier New"/>
-          <w:color w:val="000000"/>
-          <w:sz w:val="24"/>
-          <w:szCs w:val="24"/>
-        </w:rPr>
-        <w:t xml:space="preserve">: </w:t>
-      </w:r>
-      <w:r>
-        <w:rPr>
-          <w:rFonts w:asciiTheme="majorHAnsi" w:hAnsiTheme="majorHAnsi"/>
-          <w:sz w:val="24"/>
-          <w:szCs w:val="24"/>
-        </w:rPr>
-        <w:t>{</w:t>
-      </w:r>
-      <w:proofErr w:type="spellStart"/>
-      <w:r>
-        <w:rPr>
-          <w:rFonts w:asciiTheme="majorHAnsi" w:hAnsiTheme="majorHAnsi"/>
-          <w:sz w:val="24"/>
-          <w:szCs w:val="24"/>
-        </w:rPr>
-        <w:t>mobile_gerant</w:t>
-      </w:r>
-      <w:proofErr w:type="spellEnd"/>
-      <w:r>
-        <w:rPr>
-          <w:rFonts w:asciiTheme="majorHAnsi" w:hAnsiTheme="majorHAnsi"/>
-          <w:sz w:val="24"/>
-          <w:szCs w:val="24"/>
-        </w:rPr>
-        <w:t>}</w:t>
-      </w:r>
-    </w:p>
-    <w:p>
-      <w:pPr>
-        <w:autoSpaceDE w:val="0"/>
-        <w:autoSpaceDN w:val="0"/>
-        <w:adjustRightInd w:val="0"/>
-        <w:spacing w:after="0" w:line="240" w:lineRule="auto"/>
-        <w:rPr>
-          <w:rFonts w:asciiTheme="majorHAnsi" w:hAnsiTheme="majorHAnsi" w:cs="Courier New"/>
           <w:b/>
           <w:bCs/>
           <w:color w:val="000000"/>
@@ -13949,6 +13984,58 @@
           <w:sz w:val="24"/>
           <w:szCs w:val="24"/>
         </w:rPr>
+        <w:t>{Nom} {</w:t>
+      </w:r>
+      <w:proofErr w:type="spellStart"/>
+      <w:r>
+        <w:rPr>
+          <w:rFonts w:asciiTheme="majorHAnsi" w:hAnsiTheme="majorHAnsi" w:cs="Courier New"/>
+          <w:color w:val="000000"/>
+          <w:sz w:val="24"/>
+          <w:szCs w:val="24"/>
+        </w:rPr>
+        <w:t>Prenom</w:t>
+      </w:r>
+      <w:proofErr w:type="spellEnd"/>
+      <w:r>
+        <w:rPr>
+          <w:rFonts w:asciiTheme="majorHAnsi" w:hAnsiTheme="majorHAnsi" w:cs="Courier New"/>
+          <w:color w:val="000000"/>
+          <w:sz w:val="24"/>
+          <w:szCs w:val="24"/>
+        </w:rPr>
+        <w:t>}</w:t>
+      </w:r>
+      <w:r>
+        <w:rPr>
+          <w:rFonts w:asciiTheme="majorHAnsi" w:hAnsiTheme="majorHAnsi" w:cs="Courier New"/>
+          <w:color w:val="000000"/>
+          <w:sz w:val="24"/>
+          <w:szCs w:val="24"/>
+        </w:rPr>
+        <w:tab/>
+      </w:r>
+    </w:p>
+    <w:p>
+      <w:pPr>
+        <w:autoSpaceDE w:val="0"/>
+        <w:autoSpaceDN w:val="0"/>
+        <w:adjustRightInd w:val="0"/>
+        <w:spacing w:after="0" w:line="240" w:lineRule="auto"/>
+        <w:rPr>
+          <w:rFonts w:asciiTheme="majorHAnsi" w:hAnsiTheme="majorHAnsi" w:cs="Courier New"/>
+          <w:color w:val="000000"/>
+          <w:sz w:val="24"/>
+          <w:szCs w:val="24"/>
+        </w:rPr>
+      </w:pPr>
+      <w:r>
+        <w:rPr>
+          <w:rFonts w:asciiTheme="majorHAnsi" w:hAnsiTheme="majorHAnsi" w:cs="Courier New"/>
+          <w:color w:val="000000"/>
+          <w:sz w:val="24"/>
+          <w:szCs w:val="24"/>
+        </w:rPr>
         <w:tab/>
       </w:r>
       <w:r>
@@ -14262,7 +14349,6 @@
           <w:sz w:val="24"/>
           <w:szCs w:val="24"/>
         </w:rPr>
-        <w:lastRenderedPageBreak/>
         <w:tab/>
       </w:r>
       <w:r>
@@ -14608,7 +14694,6 @@
           <w:rFonts w:asciiTheme="majorHAnsi" w:hAnsiTheme="majorHAnsi" w:cs="Courier New"/>
           <w:b/>
           <w:bCs/>
-          <w:strike/>
           <w:color w:val="000000"/>
           <w:sz w:val="24"/>
           <w:szCs w:val="24"/>
@@ -14631,7 +14716,6 @@
           <w:rFonts w:asciiTheme="majorHAnsi" w:hAnsiTheme="majorHAnsi" w:cs="Courier New"/>
           <w:b/>
           <w:bCs/>
-          <w:strike/>
           <w:color w:val="000000"/>
           <w:sz w:val="24"/>
           <w:szCs w:val="24"/>
@@ -15359,8 +15443,8 @@
       <w:r>
         <w:rPr>
           <w:rFonts w:asciiTheme="majorHAnsi" w:hAnsiTheme="majorHAnsi"/>
-          <w:sz w:val="20"/>
-          <w:lang w:val="en-US"/>
+          <w:sz w:val="24"/>
+          <w:szCs w:val="28"/>
         </w:rPr>
         <w:t>{</w:t>
       </w:r>
@@ -15368,8 +15452,8 @@
       <w:r>
         <w:rPr>
           <w:rFonts w:asciiTheme="majorHAnsi" w:hAnsiTheme="majorHAnsi"/>
-          <w:sz w:val="20"/>
-          <w:lang w:val="en-US"/>
+          <w:sz w:val="24"/>
+          <w:szCs w:val="28"/>
         </w:rPr>
         <w:t>authority_gerant</w:t>
       </w:r>
@@ -15377,8 +15461,8 @@
       <w:r>
         <w:rPr>
           <w:rFonts w:asciiTheme="majorHAnsi" w:hAnsiTheme="majorHAnsi"/>
-          <w:sz w:val="20"/>
-          <w:lang w:val="en-US"/>
+          <w:sz w:val="24"/>
+          <w:szCs w:val="28"/>
         </w:rPr>
         <w:t>}</w:t>
       </w:r>
@@ -15659,8 +15743,6 @@
       <w:r>
         <w:rPr>
           <w:rFonts w:asciiTheme="majorHAnsi" w:hAnsiTheme="majorHAnsi" w:cs="Courier New"/>
-          <w:b/>
-          <w:bCs/>
           <w:color w:val="000000"/>
           <w:sz w:val="24"/>
           <w:szCs w:val="24"/>
@@ -15670,8 +15752,6 @@
       <w:r>
         <w:rPr>
           <w:rFonts w:asciiTheme="majorHAnsi" w:hAnsiTheme="majorHAnsi" w:cs="Courier New"/>
-          <w:b/>
-          <w:bCs/>
           <w:color w:val="000000"/>
           <w:sz w:val="24"/>
           <w:szCs w:val="24"/>
@@ -15718,8 +15798,6 @@
       <w:r>
         <w:rPr>
           <w:rFonts w:asciiTheme="majorHAnsi" w:hAnsiTheme="majorHAnsi" w:cs="Courier New"/>
-          <w:b/>
-          <w:bCs/>
           <w:color w:val="000000"/>
           <w:sz w:val="24"/>
           <w:szCs w:val="24"/>
@@ -15851,10 +15929,9 @@
         <w:adjustRightInd w:val="0"/>
         <w:spacing w:after="0" w:line="240" w:lineRule="auto"/>
         <w:rPr>
-          <w:rFonts w:asciiTheme="majorHAnsi" w:hAnsiTheme="majorHAnsi" w:cs="Courier New"/>
-          <w:color w:val="000000"/>
-          <w:sz w:val="24"/>
-          <w:szCs w:val="24"/>
+          <w:rFonts w:asciiTheme="majorHAnsi" w:hAnsiTheme="majorHAnsi"/>
+          <w:sz w:val="24"/>
+          <w:szCs w:val="28"/>
         </w:rPr>
       </w:pPr>
       <w:r>
@@ -15955,7 +16032,8 @@
       <w:r>
         <w:rPr>
           <w:rFonts w:asciiTheme="majorHAnsi" w:hAnsiTheme="majorHAnsi"/>
-          <w:sz w:val="20"/>
+          <w:sz w:val="24"/>
+          <w:szCs w:val="28"/>
         </w:rPr>
         <w:t>{</w:t>
       </w:r>
@@ -15963,7 +16041,8 @@
       <w:r>
         <w:rPr>
           <w:rFonts w:asciiTheme="majorHAnsi" w:hAnsiTheme="majorHAnsi"/>
-          <w:sz w:val="20"/>
+          <w:sz w:val="24"/>
+          <w:szCs w:val="28"/>
         </w:rPr>
         <w:t>authority_gerant</w:t>
       </w:r>
@@ -15971,7 +16050,8 @@
       <w:r>
         <w:rPr>
           <w:rFonts w:asciiTheme="majorHAnsi" w:hAnsiTheme="majorHAnsi"/>
-          <w:sz w:val="20"/>
+          <w:sz w:val="24"/>
+          <w:szCs w:val="28"/>
         </w:rPr>
         <w:t>}</w:t>
       </w:r>
@@ -17376,6 +17456,20 @@
         <w:autoSpaceDN w:val="0"/>
         <w:adjustRightInd w:val="0"/>
         <w:spacing w:after="0" w:line="240" w:lineRule="auto"/>
+        <w:rPr>
+          <w:rFonts w:asciiTheme="majorHAnsi" w:hAnsiTheme="majorHAnsi" w:cs="Courier New"/>
+          <w:color w:val="000000"/>
+          <w:sz w:val="24"/>
+          <w:szCs w:val="24"/>
+        </w:rPr>
+      </w:pPr>
+    </w:p>
+    <w:p>
+      <w:pPr>
+        <w:autoSpaceDE w:val="0"/>
+        <w:autoSpaceDN w:val="0"/>
+        <w:adjustRightInd w:val="0"/>
+        <w:spacing w:after="0" w:line="240" w:lineRule="auto"/>
         <w:jc w:val="center"/>
         <w:rPr>
           <w:rFonts w:asciiTheme="majorHAnsi" w:hAnsiTheme="majorHAnsi" w:cs="Courier New"/>
@@ -17391,7 +17485,6 @@
           <w:sz w:val="28"/>
           <w:szCs w:val="28"/>
         </w:rPr>
-        <w:lastRenderedPageBreak/>
         <w:t>IDENTIFICATION CLIENT (KYC)</w:t>
       </w:r>
     </w:p>
@@ -17428,6 +17521,8 @@
         <w:spacing w:before="100" w:beforeAutospacing="1" w:after="100" w:afterAutospacing="1" w:line="240" w:lineRule="auto"/>
         <w:rPr>
           <w:rFonts w:ascii="Times New Roman" w:eastAsia="Times New Roman" w:hAnsi="Times New Roman" w:cs="Times New Roman"/>
+          <w:b/>
+          <w:bCs/>
           <w:sz w:val="24"/>
           <w:szCs w:val="24"/>
           <w:lang w:eastAsia="fr-FR"/>
@@ -17455,24 +17550,30 @@
       </w:r>
       <w:r>
         <w:rPr>
-          <w:rFonts w:asciiTheme="majorHAnsi" w:hAnsiTheme="majorHAnsi"/>
-          <w:sz w:val="20"/>
+          <w:rFonts w:ascii="Times New Roman" w:eastAsia="Times New Roman" w:hAnsi="Times New Roman" w:cs="Times New Roman"/>
+          <w:sz w:val="24"/>
+          <w:szCs w:val="24"/>
+          <w:lang w:eastAsia="fr-FR"/>
         </w:rPr>
         <w:t>{</w:t>
       </w:r>
       <w:proofErr w:type="spellStart"/>
       <w:r>
         <w:rPr>
-          <w:rFonts w:asciiTheme="majorHAnsi" w:hAnsiTheme="majorHAnsi"/>
-          <w:sz w:val="20"/>
+          <w:rFonts w:ascii="Times New Roman" w:eastAsia="Times New Roman" w:hAnsi="Times New Roman" w:cs="Times New Roman"/>
+          <w:sz w:val="24"/>
+          <w:szCs w:val="24"/>
+          <w:lang w:eastAsia="fr-FR"/>
         </w:rPr>
         <w:t>raison_sociale</w:t>
       </w:r>
       <w:proofErr w:type="spellEnd"/>
       <w:r>
         <w:rPr>
-          <w:rFonts w:asciiTheme="majorHAnsi" w:hAnsiTheme="majorHAnsi"/>
-          <w:sz w:val="20"/>
+          <w:rFonts w:ascii="Times New Roman" w:eastAsia="Times New Roman" w:hAnsi="Times New Roman" w:cs="Times New Roman"/>
+          <w:sz w:val="24"/>
+          <w:szCs w:val="24"/>
+          <w:lang w:eastAsia="fr-FR"/>
         </w:rPr>
         <w:t>}</w:t>
       </w:r>
@@ -17486,6 +17587,8 @@
         <w:spacing w:before="100" w:beforeAutospacing="1" w:after="100" w:afterAutospacing="1" w:line="240" w:lineRule="auto"/>
         <w:rPr>
           <w:rFonts w:ascii="Times New Roman" w:eastAsia="Times New Roman" w:hAnsi="Times New Roman" w:cs="Times New Roman"/>
+          <w:b/>
+          <w:bCs/>
           <w:sz w:val="24"/>
           <w:szCs w:val="24"/>
           <w:lang w:eastAsia="fr-FR"/>
@@ -17505,6 +17608,8 @@
       <w:r>
         <w:rPr>
           <w:rFonts w:ascii="Times New Roman" w:eastAsia="Times New Roman" w:hAnsi="Times New Roman" w:cs="Times New Roman"/>
+          <w:b/>
+          <w:bCs/>
           <w:sz w:val="24"/>
           <w:szCs w:val="24"/>
           <w:lang w:eastAsia="fr-FR"/>
@@ -17513,86 +17618,90 @@
       </w:r>
       <w:r>
         <w:rPr>
-          <w:rFonts w:asciiTheme="majorHAnsi" w:hAnsiTheme="majorHAnsi" w:cs="Courier New"/>
-          <w:color w:val="000000"/>
-          <w:sz w:val="24"/>
-          <w:szCs w:val="24"/>
+          <w:rFonts w:ascii="Times New Roman" w:eastAsia="Times New Roman" w:hAnsi="Times New Roman" w:cs="Times New Roman"/>
+          <w:sz w:val="24"/>
+          <w:szCs w:val="24"/>
+          <w:lang w:eastAsia="fr-FR"/>
         </w:rPr>
         <w:t>{</w:t>
       </w:r>
       <w:proofErr w:type="spellStart"/>
       <w:r>
         <w:rPr>
-          <w:rFonts w:asciiTheme="majorHAnsi" w:hAnsiTheme="majorHAnsi" w:cs="Courier New"/>
-          <w:color w:val="000000"/>
-          <w:sz w:val="24"/>
-          <w:szCs w:val="24"/>
+          <w:rFonts w:ascii="Times New Roman" w:eastAsia="Times New Roman" w:hAnsi="Times New Roman" w:cs="Times New Roman"/>
+          <w:sz w:val="24"/>
+          <w:szCs w:val="24"/>
+          <w:lang w:eastAsia="fr-FR"/>
         </w:rPr>
         <w:t>rc</w:t>
       </w:r>
       <w:proofErr w:type="spellEnd"/>
       <w:r>
         <w:rPr>
-          <w:rFonts w:asciiTheme="majorHAnsi" w:hAnsiTheme="majorHAnsi" w:cs="Courier New"/>
-          <w:color w:val="000000"/>
-          <w:sz w:val="24"/>
-          <w:szCs w:val="24"/>
-        </w:rPr>
-        <w:t xml:space="preserve">} - </w:t>
-      </w:r>
-      <w:r>
-        <w:rPr>
           <w:rFonts w:ascii="Times New Roman" w:eastAsia="Times New Roman" w:hAnsi="Times New Roman" w:cs="Times New Roman"/>
           <w:sz w:val="24"/>
           <w:szCs w:val="24"/>
           <w:lang w:eastAsia="fr-FR"/>
         </w:rPr>
-        <w:t xml:space="preserve">NIF : </w:t>
-      </w:r>
-      <w:r>
-        <w:rPr>
-          <w:rFonts w:asciiTheme="majorHAnsi" w:hAnsiTheme="majorHAnsi" w:cs="Courier New"/>
-          <w:color w:val="000000"/>
-          <w:sz w:val="24"/>
-          <w:szCs w:val="24"/>
-        </w:rPr>
-        <w:t xml:space="preserve">{nif} - </w:t>
+        <w:t>}</w:t>
       </w:r>
       <w:r>
         <w:rPr>
           <w:rFonts w:ascii="Times New Roman" w:eastAsia="Times New Roman" w:hAnsi="Times New Roman" w:cs="Times New Roman"/>
+          <w:b/>
+          <w:bCs/>
           <w:sz w:val="24"/>
           <w:szCs w:val="24"/>
           <w:lang w:eastAsia="fr-FR"/>
         </w:rPr>
-        <w:t xml:space="preserve">NIS : </w:t>
-      </w:r>
-      <w:r>
-        <w:rPr>
-          <w:rFonts w:asciiTheme="majorHAnsi" w:hAnsiTheme="majorHAnsi" w:cs="Courier New"/>
-          <w:color w:val="000000"/>
-          <w:sz w:val="24"/>
-          <w:szCs w:val="24"/>
+        <w:t xml:space="preserve"> - NIF : </w:t>
+      </w:r>
+      <w:r>
+        <w:rPr>
+          <w:rFonts w:ascii="Times New Roman" w:eastAsia="Times New Roman" w:hAnsi="Times New Roman" w:cs="Times New Roman"/>
+          <w:sz w:val="24"/>
+          <w:szCs w:val="24"/>
+          <w:lang w:eastAsia="fr-FR"/>
+        </w:rPr>
+        <w:t>{nif}</w:t>
+      </w:r>
+      <w:r>
+        <w:rPr>
+          <w:rFonts w:ascii="Times New Roman" w:eastAsia="Times New Roman" w:hAnsi="Times New Roman" w:cs="Times New Roman"/>
+          <w:b/>
+          <w:bCs/>
+          <w:sz w:val="24"/>
+          <w:szCs w:val="24"/>
+          <w:lang w:eastAsia="fr-FR"/>
+        </w:rPr>
+        <w:t xml:space="preserve"> - NIS : </w:t>
+      </w:r>
+      <w:r>
+        <w:rPr>
+          <w:rFonts w:ascii="Times New Roman" w:eastAsia="Times New Roman" w:hAnsi="Times New Roman" w:cs="Times New Roman"/>
+          <w:sz w:val="24"/>
+          <w:szCs w:val="24"/>
+          <w:lang w:eastAsia="fr-FR"/>
         </w:rPr>
         <w:t>{</w:t>
       </w:r>
       <w:proofErr w:type="spellStart"/>
       <w:r>
         <w:rPr>
-          <w:rFonts w:asciiTheme="majorHAnsi" w:hAnsiTheme="majorHAnsi" w:cs="Courier New"/>
-          <w:color w:val="000000"/>
-          <w:sz w:val="24"/>
-          <w:szCs w:val="24"/>
+          <w:rFonts w:ascii="Times New Roman" w:eastAsia="Times New Roman" w:hAnsi="Times New Roman" w:cs="Times New Roman"/>
+          <w:sz w:val="24"/>
+          <w:szCs w:val="24"/>
+          <w:lang w:eastAsia="fr-FR"/>
         </w:rPr>
         <w:t>nis</w:t>
       </w:r>
       <w:proofErr w:type="spellEnd"/>
       <w:r>
         <w:rPr>
-          <w:rFonts w:asciiTheme="majorHAnsi" w:hAnsiTheme="majorHAnsi" w:cs="Courier New"/>
-          <w:color w:val="000000"/>
-          <w:sz w:val="24"/>
-          <w:szCs w:val="24"/>
+          <w:rFonts w:ascii="Times New Roman" w:eastAsia="Times New Roman" w:hAnsi="Times New Roman" w:cs="Times New Roman"/>
+          <w:sz w:val="24"/>
+          <w:szCs w:val="24"/>
+          <w:lang w:eastAsia="fr-FR"/>
         </w:rPr>
         <w:t>}</w:t>
       </w:r>
@@ -17633,30 +17742,12 @@
       </w:r>
       <w:r>
         <w:rPr>
-          <w:rFonts w:asciiTheme="majorHAnsi" w:hAnsiTheme="majorHAnsi" w:cs="Courier New"/>
-          <w:color w:val="000000"/>
-          <w:sz w:val="24"/>
-          <w:szCs w:val="24"/>
-        </w:rPr>
-        <w:t>{</w:t>
-      </w:r>
-      <w:r>
-        <w:rPr>
-          <w:rFonts w:asciiTheme="majorHAnsi" w:hAnsiTheme="majorHAnsi" w:cs="Courier New"/>
-          <w:color w:val="000000"/>
-          <w:sz w:val="24"/>
-          <w:szCs w:val="24"/>
-        </w:rPr>
-        <w:t>article</w:t>
-      </w:r>
-      <w:r>
-        <w:rPr>
-          <w:rFonts w:asciiTheme="majorHAnsi" w:hAnsiTheme="majorHAnsi" w:cs="Courier New"/>
-          <w:color w:val="000000"/>
-          <w:sz w:val="24"/>
-          <w:szCs w:val="24"/>
-        </w:rPr>
-        <w:t>}</w:t>
+          <w:rFonts w:ascii="Times New Roman" w:eastAsia="Times New Roman" w:hAnsi="Times New Roman" w:cs="Times New Roman"/>
+          <w:sz w:val="24"/>
+          <w:szCs w:val="24"/>
+          <w:lang w:eastAsia="fr-FR"/>
+        </w:rPr>
+        <w:t>{article}</w:t>
       </w:r>
     </w:p>
     <w:p>
@@ -17668,6 +17759,8 @@
         <w:spacing w:before="100" w:beforeAutospacing="1" w:after="100" w:afterAutospacing="1" w:line="240" w:lineRule="auto"/>
         <w:rPr>
           <w:rFonts w:ascii="Times New Roman" w:eastAsia="Times New Roman" w:hAnsi="Times New Roman" w:cs="Times New Roman"/>
+          <w:b/>
+          <w:bCs/>
           <w:sz w:val="24"/>
           <w:szCs w:val="24"/>
           <w:lang w:eastAsia="fr-FR"/>
@@ -17687,6 +17780,8 @@
       <w:r>
         <w:rPr>
           <w:rFonts w:ascii="Times New Roman" w:eastAsia="Times New Roman" w:hAnsi="Times New Roman" w:cs="Times New Roman"/>
+          <w:b/>
+          <w:bCs/>
           <w:sz w:val="24"/>
           <w:szCs w:val="24"/>
           <w:lang w:eastAsia="fr-FR"/>
@@ -17695,30 +17790,30 @@
       </w:r>
       <w:r>
         <w:rPr>
-          <w:rFonts w:asciiTheme="majorHAnsi" w:hAnsiTheme="majorHAnsi" w:cs="Courier New"/>
-          <w:color w:val="000000"/>
-          <w:sz w:val="24"/>
-          <w:szCs w:val="24"/>
+          <w:rFonts w:ascii="Times New Roman" w:eastAsia="Times New Roman" w:hAnsi="Times New Roman" w:cs="Times New Roman"/>
+          <w:sz w:val="24"/>
+          <w:szCs w:val="24"/>
+          <w:lang w:eastAsia="fr-FR"/>
         </w:rPr>
         <w:t>{</w:t>
       </w:r>
       <w:proofErr w:type="spellStart"/>
       <w:r>
         <w:rPr>
-          <w:rFonts w:asciiTheme="majorHAnsi" w:hAnsiTheme="majorHAnsi" w:cs="Courier New"/>
-          <w:color w:val="000000"/>
-          <w:sz w:val="24"/>
-          <w:szCs w:val="24"/>
+          <w:rFonts w:ascii="Times New Roman" w:eastAsia="Times New Roman" w:hAnsi="Times New Roman" w:cs="Times New Roman"/>
+          <w:sz w:val="24"/>
+          <w:szCs w:val="24"/>
+          <w:lang w:eastAsia="fr-FR"/>
         </w:rPr>
         <w:t>Adresse_entreprise</w:t>
       </w:r>
       <w:proofErr w:type="spellEnd"/>
       <w:r>
         <w:rPr>
-          <w:rFonts w:asciiTheme="majorHAnsi" w:hAnsiTheme="majorHAnsi" w:cs="Courier New"/>
-          <w:color w:val="000000"/>
-          <w:sz w:val="24"/>
-          <w:szCs w:val="24"/>
+          <w:rFonts w:ascii="Times New Roman" w:eastAsia="Times New Roman" w:hAnsi="Times New Roman" w:cs="Times New Roman"/>
+          <w:sz w:val="24"/>
+          <w:szCs w:val="24"/>
+          <w:lang w:eastAsia="fr-FR"/>
         </w:rPr>
         <w:t>}</w:t>
       </w:r>
@@ -17732,6 +17827,8 @@
         <w:spacing w:before="100" w:beforeAutospacing="1" w:after="100" w:afterAutospacing="1" w:line="240" w:lineRule="auto"/>
         <w:rPr>
           <w:rFonts w:ascii="Times New Roman" w:eastAsia="Times New Roman" w:hAnsi="Times New Roman" w:cs="Times New Roman"/>
+          <w:b/>
+          <w:bCs/>
           <w:sz w:val="24"/>
           <w:szCs w:val="24"/>
           <w:lang w:eastAsia="fr-FR"/>
@@ -17751,6 +17848,8 @@
       <w:r>
         <w:rPr>
           <w:rFonts w:ascii="Times New Roman" w:eastAsia="Times New Roman" w:hAnsi="Times New Roman" w:cs="Times New Roman"/>
+          <w:b/>
+          <w:bCs/>
           <w:sz w:val="24"/>
           <w:szCs w:val="24"/>
           <w:lang w:eastAsia="fr-FR"/>
@@ -17759,24 +17858,30 @@
       </w:r>
       <w:r>
         <w:rPr>
-          <w:rFonts w:asciiTheme="majorHAnsi" w:hAnsiTheme="majorHAnsi"/>
-          <w:sz w:val="20"/>
+          <w:rFonts w:ascii="Times New Roman" w:eastAsia="Times New Roman" w:hAnsi="Times New Roman" w:cs="Times New Roman"/>
+          <w:sz w:val="24"/>
+          <w:szCs w:val="24"/>
+          <w:lang w:eastAsia="fr-FR"/>
         </w:rPr>
         <w:t>{</w:t>
       </w:r>
       <w:proofErr w:type="spellStart"/>
       <w:r>
         <w:rPr>
-          <w:rFonts w:asciiTheme="majorHAnsi" w:hAnsiTheme="majorHAnsi"/>
-          <w:sz w:val="20"/>
+          <w:rFonts w:ascii="Times New Roman" w:eastAsia="Times New Roman" w:hAnsi="Times New Roman" w:cs="Times New Roman"/>
+          <w:sz w:val="24"/>
+          <w:szCs w:val="24"/>
+          <w:lang w:eastAsia="fr-FR"/>
         </w:rPr>
         <w:t>mobile_gerant</w:t>
       </w:r>
       <w:proofErr w:type="spellEnd"/>
       <w:r>
         <w:rPr>
-          <w:rFonts w:asciiTheme="majorHAnsi" w:hAnsiTheme="majorHAnsi"/>
-          <w:sz w:val="20"/>
+          <w:rFonts w:ascii="Times New Roman" w:eastAsia="Times New Roman" w:hAnsi="Times New Roman" w:cs="Times New Roman"/>
+          <w:sz w:val="24"/>
+          <w:szCs w:val="24"/>
+          <w:lang w:eastAsia="fr-FR"/>
         </w:rPr>
         <w:t>}</w:t>
       </w:r>
@@ -17790,6 +17895,8 @@
         <w:spacing w:before="100" w:beforeAutospacing="1" w:after="100" w:afterAutospacing="1" w:line="240" w:lineRule="auto"/>
         <w:rPr>
           <w:rFonts w:ascii="Times New Roman" w:eastAsia="Times New Roman" w:hAnsi="Times New Roman" w:cs="Times New Roman"/>
+          <w:b/>
+          <w:bCs/>
           <w:sz w:val="24"/>
           <w:szCs w:val="24"/>
           <w:lang w:eastAsia="fr-FR"/>
@@ -17809,6 +17916,8 @@
       <w:r>
         <w:rPr>
           <w:rFonts w:ascii="Times New Roman" w:eastAsia="Times New Roman" w:hAnsi="Times New Roman" w:cs="Times New Roman"/>
+          <w:b/>
+          <w:bCs/>
           <w:sz w:val="24"/>
           <w:szCs w:val="24"/>
           <w:lang w:eastAsia="fr-FR"/>
@@ -17817,8 +17926,10 @@
       </w:r>
       <w:r>
         <w:rPr>
-          <w:rFonts w:asciiTheme="majorHAnsi" w:hAnsiTheme="majorHAnsi"/>
-          <w:sz w:val="20"/>
+          <w:rFonts w:ascii="Times New Roman" w:eastAsia="Times New Roman" w:hAnsi="Times New Roman" w:cs="Times New Roman"/>
+          <w:sz w:val="24"/>
+          <w:szCs w:val="24"/>
+          <w:lang w:eastAsia="fr-FR"/>
         </w:rPr>
         <w:t>{mail}</w:t>
       </w:r>
@@ -17884,30 +17995,30 @@
       </w:r>
       <w:r>
         <w:rPr>
-          <w:rFonts w:asciiTheme="majorHAnsi" w:hAnsiTheme="majorHAnsi" w:cs="Courier New"/>
-          <w:color w:val="000000"/>
-          <w:sz w:val="24"/>
-          <w:szCs w:val="24"/>
+          <w:rFonts w:ascii="Times New Roman" w:eastAsia="Times New Roman" w:hAnsi="Times New Roman" w:cs="Times New Roman"/>
+          <w:sz w:val="24"/>
+          <w:szCs w:val="24"/>
+          <w:lang w:eastAsia="fr-FR"/>
         </w:rPr>
         <w:t>{Nom} {</w:t>
       </w:r>
       <w:proofErr w:type="spellStart"/>
       <w:r>
         <w:rPr>
-          <w:rFonts w:asciiTheme="majorHAnsi" w:hAnsiTheme="majorHAnsi" w:cs="Courier New"/>
-          <w:color w:val="000000"/>
-          <w:sz w:val="24"/>
-          <w:szCs w:val="24"/>
+          <w:rFonts w:ascii="Times New Roman" w:eastAsia="Times New Roman" w:hAnsi="Times New Roman" w:cs="Times New Roman"/>
+          <w:sz w:val="24"/>
+          <w:szCs w:val="24"/>
+          <w:lang w:eastAsia="fr-FR"/>
         </w:rPr>
         <w:t>Prenom</w:t>
       </w:r>
       <w:proofErr w:type="spellEnd"/>
       <w:r>
         <w:rPr>
-          <w:rFonts w:asciiTheme="majorHAnsi" w:hAnsiTheme="majorHAnsi" w:cs="Courier New"/>
-          <w:color w:val="000000"/>
-          <w:sz w:val="24"/>
-          <w:szCs w:val="24"/>
+          <w:rFonts w:ascii="Times New Roman" w:eastAsia="Times New Roman" w:hAnsi="Times New Roman" w:cs="Times New Roman"/>
+          <w:sz w:val="24"/>
+          <w:szCs w:val="24"/>
+          <w:lang w:eastAsia="fr-FR"/>
         </w:rPr>
         <w:t>}</w:t>
       </w:r>
@@ -18040,30 +18151,30 @@
       </w:r>
       <w:r>
         <w:rPr>
-          <w:rFonts w:asciiTheme="majorHAnsi" w:hAnsiTheme="majorHAnsi"/>
-          <w:sz w:val="24"/>
-          <w:szCs w:val="28"/>
-          <w:lang w:val="en-US"/>
+          <w:rFonts w:ascii="Times New Roman" w:eastAsia="Times New Roman" w:hAnsi="Times New Roman" w:cs="Times New Roman"/>
+          <w:sz w:val="24"/>
+          <w:szCs w:val="24"/>
+          <w:lang w:val="en-US" w:eastAsia="fr-FR"/>
         </w:rPr>
         <w:t>{</w:t>
       </w:r>
       <w:proofErr w:type="spellStart"/>
       <w:r>
         <w:rPr>
-          <w:rFonts w:asciiTheme="majorHAnsi" w:hAnsiTheme="majorHAnsi"/>
-          <w:sz w:val="24"/>
-          <w:szCs w:val="28"/>
-          <w:lang w:val="en-US"/>
+          <w:rFonts w:ascii="Times New Roman" w:eastAsia="Times New Roman" w:hAnsi="Times New Roman" w:cs="Times New Roman"/>
+          <w:sz w:val="24"/>
+          <w:szCs w:val="24"/>
+          <w:lang w:val="en-US" w:eastAsia="fr-FR"/>
         </w:rPr>
         <w:t>numero_cin_gerant</w:t>
       </w:r>
       <w:proofErr w:type="spellEnd"/>
       <w:r>
         <w:rPr>
-          <w:rFonts w:asciiTheme="majorHAnsi" w:hAnsiTheme="majorHAnsi"/>
-          <w:sz w:val="24"/>
-          <w:szCs w:val="28"/>
-          <w:lang w:val="en-US"/>
+          <w:rFonts w:ascii="Times New Roman" w:eastAsia="Times New Roman" w:hAnsi="Times New Roman" w:cs="Times New Roman"/>
+          <w:sz w:val="24"/>
+          <w:szCs w:val="24"/>
+          <w:lang w:val="en-US" w:eastAsia="fr-FR"/>
         </w:rPr>
         <w:t>}</w:t>
       </w:r>
@@ -18079,61 +18190,86 @@
           <w:rFonts w:ascii="Times New Roman" w:eastAsia="Times New Roman" w:hAnsi="Times New Roman" w:cs="Times New Roman"/>
           <w:sz w:val="24"/>
           <w:szCs w:val="24"/>
+          <w:lang w:val="en-US" w:eastAsia="fr-FR"/>
+        </w:rPr>
+      </w:pPr>
+      <w:r>
+        <w:rPr>
+          <w:rFonts w:ascii="Times New Roman" w:eastAsia="Times New Roman" w:hAnsi="Times New Roman" w:cs="Times New Roman"/>
+          <w:b/>
+          <w:bCs/>
+          <w:sz w:val="24"/>
+          <w:szCs w:val="24"/>
           <w:lang w:eastAsia="fr-FR"/>
         </w:rPr>
-      </w:pPr>
+        <w:t>Délivré le</w:t>
+      </w:r>
       <w:r>
         <w:rPr>
           <w:rFonts w:ascii="Times New Roman" w:eastAsia="Times New Roman" w:hAnsi="Times New Roman" w:cs="Times New Roman"/>
+          <w:sz w:val="24"/>
+          <w:szCs w:val="24"/>
+          <w:lang w:eastAsia="fr-FR"/>
+        </w:rPr>
+        <w:t xml:space="preserve"> : </w:t>
+      </w:r>
+      <w:r>
+        <w:rPr>
+          <w:rFonts w:ascii="Times New Roman" w:eastAsia="Times New Roman" w:hAnsi="Times New Roman" w:cs="Times New Roman"/>
+          <w:sz w:val="24"/>
+          <w:szCs w:val="24"/>
+          <w:lang w:val="en-US" w:eastAsia="fr-FR"/>
+        </w:rPr>
+        <w:t xml:space="preserve">{date_cin_gerant} </w:t>
+      </w:r>
+      <w:r>
+        <w:rPr>
+          <w:rFonts w:ascii="Times New Roman" w:eastAsia="Times New Roman" w:hAnsi="Times New Roman" w:cs="Times New Roman"/>
           <w:b/>
           <w:bCs/>
           <w:sz w:val="24"/>
           <w:szCs w:val="24"/>
-          <w:lang w:eastAsia="fr-FR"/>
-        </w:rPr>
-        <w:t>Délivré le</w:t>
+          <w:lang w:val="en-US" w:eastAsia="fr-FR"/>
+        </w:rPr>
+        <w:t>Par</w:t>
       </w:r>
       <w:r>
         <w:rPr>
           <w:rFonts w:ascii="Times New Roman" w:eastAsia="Times New Roman" w:hAnsi="Times New Roman" w:cs="Times New Roman"/>
           <w:sz w:val="24"/>
           <w:szCs w:val="24"/>
-          <w:lang w:eastAsia="fr-FR"/>
-        </w:rPr>
-        <w:t xml:space="preserve"> : </w:t>
-      </w:r>
-      <w:r>
-        <w:rPr>
-          <w:rFonts w:asciiTheme="majorHAnsi" w:hAnsiTheme="majorHAnsi"/>
-          <w:sz w:val="20"/>
+          <w:lang w:val="en-US" w:eastAsia="fr-FR"/>
+        </w:rPr>
+        <w:t xml:space="preserve"> : </w:t>
+      </w:r>
+      <w:r>
+        <w:rPr>
+          <w:rFonts w:ascii="Times New Roman" w:eastAsia="Times New Roman" w:hAnsi="Times New Roman" w:cs="Times New Roman"/>
+          <w:sz w:val="24"/>
+          <w:szCs w:val="24"/>
+          <w:lang w:val="en-US" w:eastAsia="fr-FR"/>
         </w:rPr>
         <w:t>{</w:t>
       </w:r>
       <w:proofErr w:type="spellStart"/>
       <w:r>
         <w:rPr>
-          <w:rFonts w:asciiTheme="majorHAnsi" w:hAnsiTheme="majorHAnsi"/>
-          <w:sz w:val="20"/>
-        </w:rPr>
-        <w:t>date_cin_gerant</w:t>
+          <w:rFonts w:ascii="Times New Roman" w:eastAsia="Times New Roman" w:hAnsi="Times New Roman" w:cs="Times New Roman"/>
+          <w:sz w:val="24"/>
+          <w:szCs w:val="24"/>
+          <w:lang w:val="en-US" w:eastAsia="fr-FR"/>
+        </w:rPr>
+        <w:t>authority_gerant</w:t>
       </w:r>
       <w:proofErr w:type="spellEnd"/>
       <w:r>
         <w:rPr>
-          <w:rFonts w:asciiTheme="majorHAnsi" w:hAnsiTheme="majorHAnsi"/>
-          <w:sz w:val="20"/>
-        </w:rPr>
-        <w:t xml:space="preserve">} </w:t>
-      </w:r>
-      <w:r>
-        <w:rPr>
-          <w:rFonts w:asciiTheme="majorHAnsi" w:hAnsiTheme="majorHAnsi"/>
-          <w:b/>
-          <w:bCs/>
-          <w:sz w:val="24"/>
-          <w:szCs w:val="24"/>
-        </w:rPr>
-        <w:t xml:space="preserve">Par : </w:t>
+          <w:rFonts w:ascii="Times New Roman" w:eastAsia="Times New Roman" w:hAnsi="Times New Roman" w:cs="Times New Roman"/>
+          <w:sz w:val="24"/>
+          <w:szCs w:val="24"/>
+          <w:lang w:val="en-US" w:eastAsia="fr-FR"/>
+        </w:rPr>
+        <w:t>}</w:t>
       </w:r>
     </w:p>
     <w:p>
@@ -18209,31 +18345,21 @@
         </w:numPr>
       </w:pPr>
       <w:r>
-        <w:t xml:space="preserve">Référence contrat : </w:t>
+        <w:t xml:space="preserve">Référence </w:t>
+      </w:r>
+      <w:r>
+        <w:t>client</w:t>
+      </w:r>
+      <w:r>
+        <w:t xml:space="preserve"> : </w:t>
       </w:r>
       <w:r>
         <w:rPr>
           <w:rFonts w:asciiTheme="majorHAnsi" w:hAnsiTheme="majorHAnsi"/>
-          <w:sz w:val="20"/>
-          <w:lang w:val="en-US"/>
-        </w:rPr>
-        <w:t>{</w:t>
-      </w:r>
-      <w:r>
-        <w:rPr>
-          <w:rFonts w:asciiTheme="majorHAnsi" w:hAnsiTheme="majorHAnsi"/>
-          <w:sz w:val="20"/>
-          <w:lang w:val="en-US"/>
-        </w:rPr>
-        <w:t>contratid</w:t>
-      </w:r>
-      <w:r>
-        <w:rPr>
-          <w:rFonts w:asciiTheme="majorHAnsi" w:hAnsiTheme="majorHAnsi"/>
-          <w:sz w:val="20"/>
-          <w:lang w:val="en-US"/>
-        </w:rPr>
-        <w:t>}</w:t>
+          <w:bCs/>
+          <w:szCs w:val="28"/>
+        </w:rPr>
+        <w:t>{Reference_client}</w:t>
       </w:r>
     </w:p>
     <w:p>
@@ -18460,31 +18586,20 @@
       <w:pPr>
         <w:jc w:val="center"/>
         <w:rPr>
+          <w:rFonts w:asciiTheme="majorHAnsi" w:hAnsiTheme="majorHAnsi" w:cs="Courier New"/>
+          <w:b/>
+          <w:bCs/>
+          <w:sz w:val="40"/>
+          <w:szCs w:val="40"/>
+        </w:rPr>
+      </w:pPr>
+      <w:r>
+        <w:rPr>
           <w:b/>
           <w:bCs/>
           <w:sz w:val="28"/>
           <w:szCs w:val="28"/>
         </w:rPr>
-      </w:pPr>
-    </w:p>
-    <w:p>
-      <w:pPr>
-        <w:jc w:val="center"/>
-        <w:rPr>
-          <w:rFonts w:asciiTheme="majorHAnsi" w:hAnsiTheme="majorHAnsi" w:cs="Courier New"/>
-          <w:b/>
-          <w:bCs/>
-          <w:sz w:val="40"/>
-          <w:szCs w:val="40"/>
-        </w:rPr>
-      </w:pPr>
-      <w:r>
-        <w:rPr>
-          <w:b/>
-          <w:bCs/>
-          <w:sz w:val="28"/>
-          <w:szCs w:val="28"/>
-        </w:rPr>
         <w:t>CONSENTEMENT AU TRAITEMENT DES DONNÉES</w:t>
       </w:r>
     </w:p>
@@ -18542,24 +18657,20 @@
       </w:r>
       <w:r>
         <w:br/>
-        <w:t>Référence C</w:t>
-      </w:r>
-      <w:r>
-        <w:t>ontrat</w:t>
+        <w:t xml:space="preserve">Référence </w:t>
+      </w:r>
+      <w:r>
+        <w:t>Client</w:t>
       </w:r>
       <w:r>
         <w:t xml:space="preserve"> : </w:t>
       </w:r>
       <w:r>
-        <w:t>{</w:t>
-      </w:r>
-      <w:proofErr w:type="spellStart"/>
-      <w:r>
-        <w:t>contratid</w:t>
-      </w:r>
-      <w:proofErr w:type="spellEnd"/>
-      <w:r>
-        <w:t>}</w:t>
+        <w:rPr>
+          <w:rFonts w:asciiTheme="majorHAnsi" w:hAnsiTheme="majorHAnsi" w:cs="Courier New"/>
+          <w:color w:val="000000"/>
+        </w:rPr>
+        <w:t>{Reference_client}</w:t>
       </w:r>
     </w:p>
     <w:p>

</xml_diff>